<commit_message>
Add Email user story to SRS content and SRS pdf
</commit_message>
<xml_diff>
--- a/SRS/SRS content .docx
+++ b/SRS/SRS content .docx
@@ -104,7 +104,15 @@
     </w:p>
     <w:p>
       <w:r>
-        <w:t xml:space="preserve">    \item Temperature should be in degree Celsius, and wind speed in "km/hr"</w:t>
+        <w:t xml:space="preserve">    \item Temperature should be in degree Celsius, and wind speed in "km/</w:t>
+      </w:r>
+      <w:proofErr w:type="spellStart"/>
+      <w:r>
+        <w:t>hr</w:t>
+      </w:r>
+      <w:proofErr w:type="spellEnd"/>
+      <w:r>
+        <w:t>"</w:t>
       </w:r>
     </w:p>
     <w:p>
@@ -133,7 +141,15 @@
     </w:p>
     <w:p>
       <w:r>
-        <w:t>\textbf{Confirmation}</w:t>
+        <w:t>\</w:t>
+      </w:r>
+      <w:proofErr w:type="spellStart"/>
+      <w:r>
+        <w:t>textbf</w:t>
+      </w:r>
+      <w:proofErr w:type="spellEnd"/>
+      <w:r>
+        <w:t>{Confirmation}</w:t>
       </w:r>
     </w:p>
     <w:p>
@@ -220,9 +236,257 @@
       </w:r>
     </w:p>
     <w:p>
+      <w:r>
+        <w:t>\</w:t>
+      </w:r>
+      <w:proofErr w:type="gramStart"/>
+      <w:r>
+        <w:t>subsection{</w:t>
+      </w:r>
+      <w:proofErr w:type="gramEnd"/>
+      <w:r>
+        <w:t>Feature: Sending Email to a Camper}</w:t>
+      </w:r>
+    </w:p>
+    <w:p>
+      <w:r>
+        <w:t>\</w:t>
+      </w:r>
+      <w:proofErr w:type="spellStart"/>
+      <w:r>
+        <w:t>textbf</w:t>
+      </w:r>
+      <w:proofErr w:type="spellEnd"/>
+      <w:r>
+        <w:t>{As a} camper, \\ \</w:t>
+      </w:r>
+      <w:proofErr w:type="spellStart"/>
+      <w:r>
+        <w:t>textbf</w:t>
+      </w:r>
+      <w:proofErr w:type="spellEnd"/>
+      <w:r>
+        <w:t>{I need to} send email to another camper \\ \</w:t>
+      </w:r>
+      <w:proofErr w:type="spellStart"/>
+      <w:r>
+        <w:t>textbf</w:t>
+      </w:r>
+      <w:proofErr w:type="spellEnd"/>
+      <w:r>
+        <w:t>{so that} I can arrange a booking or gain more information about desired camp.</w:t>
+      </w:r>
+    </w:p>
+    <w:p>
+      <w:r>
+        <w:t>\begin{itemize}</w:t>
+      </w:r>
+    </w:p>
+    <w:p>
+      <w:r>
+        <w:t xml:space="preserve">    \item </w:t>
+      </w:r>
+      <w:proofErr w:type="gramStart"/>
+      <w:r>
+        <w:t>Only</w:t>
+      </w:r>
+      <w:proofErr w:type="gramEnd"/>
+      <w:r>
+        <w:t xml:space="preserve"> registered users can send mails to campers.</w:t>
+      </w:r>
+    </w:p>
+    <w:p>
+      <w:r>
+        <w:t xml:space="preserve">    \item Option to send mail will only be available in a recipient camper's profile.</w:t>
+      </w:r>
+    </w:p>
+    <w:p>
+      <w:r>
+        <w:t>\end{itemize}</w:t>
+      </w:r>
+    </w:p>
+    <w:p>
+      <w:r>
+        <w:lastRenderedPageBreak/>
+        <w:t>\</w:t>
+      </w:r>
+      <w:proofErr w:type="spellStart"/>
+      <w:r>
+        <w:t>subsubsection</w:t>
+      </w:r>
+      <w:proofErr w:type="spellEnd"/>
+      <w:r>
+        <w:t>{Confirmation}</w:t>
+      </w:r>
+    </w:p>
+    <w:p>
+      <w:r>
+        <w:t>\begin{itemize}</w:t>
+      </w:r>
+    </w:p>
+    <w:p>
+      <w:r>
+        <w:t xml:space="preserve">    \item \</w:t>
+      </w:r>
+      <w:proofErr w:type="spellStart"/>
+      <w:r>
+        <w:t>textbf</w:t>
+      </w:r>
+      <w:proofErr w:type="spellEnd"/>
+      <w:r>
+        <w:t>{</w:t>
+      </w:r>
+      <w:proofErr w:type="gramStart"/>
+      <w:r>
+        <w:t>Prerequisite:</w:t>
+      </w:r>
+      <w:proofErr w:type="gramEnd"/>
+      <w:r>
+        <w:t>} User must be logged in.</w:t>
+      </w:r>
+    </w:p>
+    <w:p>
+      <w:r>
+        <w:t xml:space="preserve">    \begin{itemize}</w:t>
+      </w:r>
+    </w:p>
+    <w:p>
+      <w:r>
+        <w:t xml:space="preserve">        \item If user is not logged in, step 4 mentioned in confirmation should redirect the user to the login page with the flash message "You need to be logged in to send mail to a camper.</w:t>
+      </w:r>
+      <w:proofErr w:type="gramStart"/>
+      <w:r>
+        <w:t>".</w:t>
+      </w:r>
+      <w:proofErr w:type="gramEnd"/>
+    </w:p>
+    <w:p>
+      <w:r>
+        <w:t xml:space="preserve">    \end{itemize}</w:t>
+      </w:r>
+    </w:p>
+    <w:p>
+      <w:r>
+        <w:t>\end{itemize}</w:t>
+      </w:r>
+    </w:p>
+    <w:p>
+      <w:r>
+        <w:t>\begin{enumerate}</w:t>
+      </w:r>
+    </w:p>
+    <w:p>
+      <w:r>
+        <w:t xml:space="preserve">    \item Navigate to a Campground page.</w:t>
+      </w:r>
+    </w:p>
+    <w:p>
+      <w:r>
+        <w:t xml:space="preserve">    \item Click on the author's profile link next to "Submitted by".</w:t>
+      </w:r>
+    </w:p>
+    <w:p>
+      <w:r>
+        <w:t xml:space="preserve">    \item System redirects to author's profile page.</w:t>
+      </w:r>
+    </w:p>
+    <w:p>
+      <w:r>
+        <w:t xml:space="preserve">    \item Click on "Mail Camper" link/button.</w:t>
+      </w:r>
+    </w:p>
+    <w:p>
+      <w:r>
+        <w:t xml:space="preserve">    \item "Send Mail" page opens with a form for submitting mail.</w:t>
+      </w:r>
+    </w:p>
+    <w:p>
+      <w:r>
+        <w:t xml:space="preserve">    \begin{itemize}</w:t>
+      </w:r>
+    </w:p>
+    <w:p>
+      <w:r>
+        <w:t xml:space="preserve">        \item </w:t>
+      </w:r>
+      <w:proofErr w:type="gramStart"/>
+      <w:r>
+        <w:t>The</w:t>
+      </w:r>
+      <w:proofErr w:type="gramEnd"/>
+      <w:r>
+        <w:t xml:space="preserve"> form contains a text field and a "Send" button.</w:t>
+      </w:r>
+    </w:p>
+    <w:p>
+      <w:r>
+        <w:t xml:space="preserve">    \end{itemize}</w:t>
+      </w:r>
+    </w:p>
+    <w:p>
+      <w:r>
+        <w:t xml:space="preserve">    \item Fill up the text field and click on "Send".</w:t>
+      </w:r>
+    </w:p>
+    <w:p>
+      <w:r>
+        <w:t xml:space="preserve">    \begin{itemize}</w:t>
+      </w:r>
+    </w:p>
+    <w:p>
+      <w:r>
+        <w:t xml:space="preserve">        \item </w:t>
+      </w:r>
+      <w:proofErr w:type="gramStart"/>
+      <w:r>
+        <w:t>Clicking</w:t>
+      </w:r>
+      <w:proofErr w:type="gramEnd"/>
+      <w:r>
+        <w:t xml:space="preserve"> the "Send" button without filling up the form should notify the user to fill up the text area.</w:t>
+      </w:r>
+    </w:p>
+    <w:p>
+      <w:r>
+        <w:t xml:space="preserve">    \end{itemize}</w:t>
+      </w:r>
+    </w:p>
+    <w:p>
+      <w:r>
+        <w:t xml:space="preserve">    \item System redirects to author's profile with flash message "Mail sent successfully."</w:t>
+      </w:r>
+    </w:p>
+    <w:p>
+      <w:r>
+        <w:t xml:space="preserve">    \begin{itemize}</w:t>
+      </w:r>
+    </w:p>
+    <w:p>
+      <w:r>
+        <w:t xml:space="preserve">        \item </w:t>
+      </w:r>
+      <w:proofErr w:type="gramStart"/>
+      <w:r>
+        <w:t>Any</w:t>
+      </w:r>
+      <w:proofErr w:type="gramEnd"/>
+      <w:r>
+        <w:t xml:space="preserve"> network or unidentified error should redirect the user to author's profile page with flash message "There was a problem sending the mail. Please try again."</w:t>
+      </w:r>
+    </w:p>
+    <w:p>
+      <w:r>
+        <w:t xml:space="preserve">    \end{itemize}</w:t>
+      </w:r>
+    </w:p>
+    <w:p>
+      <w:r>
+        <w:t>\end{enumerate}</w:t>
+      </w:r>
       <w:bookmarkStart w:id="0" w:name="_GoBack"/>
       <w:bookmarkEnd w:id="0"/>
     </w:p>
+    <w:p/>
     <w:sectPr>
       <w:pgSz w:w="12240" w:h="15840"/>
       <w:pgMar w:top="1440" w:right="1440" w:bottom="1440" w:left="1440" w:header="720" w:footer="720" w:gutter="0"/>

</xml_diff>

<commit_message>
Add create account and review user story to srs content
</commit_message>
<xml_diff>
--- a/SRS/SRS content .docx
+++ b/SRS/SRS content .docx
@@ -1,6 +1,6 @@
 
 <file path=word/document.xml><?xml version="1.0" encoding="utf-8"?>
-<w:document xmlns:wpc="http://schemas.microsoft.com/office/word/2010/wordprocessingCanvas" xmlns:cx="http://schemas.microsoft.com/office/drawing/2014/chartex" xmlns:cx1="http://schemas.microsoft.com/office/drawing/2015/9/8/chartex" xmlns:mc="http://schemas.openxmlformats.org/markup-compatibility/2006" xmlns:o="urn:schemas-microsoft-com:office:office" xmlns:r="http://schemas.openxmlformats.org/officeDocument/2006/relationships" xmlns:m="http://schemas.openxmlformats.org/officeDocument/2006/math" xmlns:v="urn:schemas-microsoft-com:vml" xmlns:wp14="http://schemas.microsoft.com/office/word/2010/wordprocessingDrawing" xmlns:wp="http://schemas.openxmlformats.org/drawingml/2006/wordprocessingDrawing" xmlns:w10="urn:schemas-microsoft-com:office:word" xmlns:w="http://schemas.openxmlformats.org/wordprocessingml/2006/main" xmlns:w14="http://schemas.microsoft.com/office/word/2010/wordml" xmlns:w15="http://schemas.microsoft.com/office/word/2012/wordml" xmlns:w16se="http://schemas.microsoft.com/office/word/2015/wordml/symex" xmlns:wpg="http://schemas.microsoft.com/office/word/2010/wordprocessingGroup" xmlns:wpi="http://schemas.microsoft.com/office/word/2010/wordprocessingInk" xmlns:wne="http://schemas.microsoft.com/office/word/2006/wordml" xmlns:wps="http://schemas.microsoft.com/office/word/2010/wordprocessingShape" mc:Ignorable="w14 w15 w16se wp14">
+<w:document xmlns:wpc="http://schemas.microsoft.com/office/word/2010/wordprocessingCanvas" xmlns:cx="http://schemas.microsoft.com/office/drawing/2014/chartex" xmlns:cx1="http://schemas.microsoft.com/office/drawing/2015/9/8/chartex" xmlns:cx2="http://schemas.microsoft.com/office/drawing/2015/10/21/chartex" xmlns:cx3="http://schemas.microsoft.com/office/drawing/2016/5/9/chartex" xmlns:cx4="http://schemas.microsoft.com/office/drawing/2016/5/10/chartex" xmlns:cx5="http://schemas.microsoft.com/office/drawing/2016/5/11/chartex" xmlns:cx6="http://schemas.microsoft.com/office/drawing/2016/5/12/chartex" xmlns:cx7="http://schemas.microsoft.com/office/drawing/2016/5/13/chartex" xmlns:cx8="http://schemas.microsoft.com/office/drawing/2016/5/14/chartex" xmlns:mc="http://schemas.openxmlformats.org/markup-compatibility/2006" xmlns:aink="http://schemas.microsoft.com/office/drawing/2016/ink" xmlns:am3d="http://schemas.microsoft.com/office/drawing/2017/model3d" xmlns:o="urn:schemas-microsoft-com:office:office" xmlns:r="http://schemas.openxmlformats.org/officeDocument/2006/relationships" xmlns:m="http://schemas.openxmlformats.org/officeDocument/2006/math" xmlns:v="urn:schemas-microsoft-com:vml" xmlns:wp14="http://schemas.microsoft.com/office/word/2010/wordprocessingDrawing" xmlns:wp="http://schemas.openxmlformats.org/drawingml/2006/wordprocessingDrawing" xmlns:w10="urn:schemas-microsoft-com:office:word" xmlns:w="http://schemas.openxmlformats.org/wordprocessingml/2006/main" xmlns:w14="http://schemas.microsoft.com/office/word/2010/wordml" xmlns:w15="http://schemas.microsoft.com/office/word/2012/wordml" xmlns:w16cex="http://schemas.microsoft.com/office/word/2018/wordml/cex" xmlns:w16cid="http://schemas.microsoft.com/office/word/2016/wordml/cid" xmlns:w16="http://schemas.microsoft.com/office/word/2018/wordml" xmlns:w16se="http://schemas.microsoft.com/office/word/2015/wordml/symex" xmlns:wpg="http://schemas.microsoft.com/office/word/2010/wordprocessingGroup" xmlns:wpi="http://schemas.microsoft.com/office/word/2010/wordprocessingInk" xmlns:wne="http://schemas.microsoft.com/office/word/2006/wordml" xmlns:wps="http://schemas.microsoft.com/office/word/2010/wordprocessingShape" mc:Ignorable="w14 w15 w16se w16cid w16 w16cex wp14">
   <w:body>
     <w:p>
       <w:r>
@@ -66,15 +66,293 @@
     <w:p/>
     <w:p>
       <w:r>
-        <w:t>\section{Functional Requirements}</w:t>
-      </w:r>
-    </w:p>
-    <w:p>
-      <w:r>
         <w:t>\</w:t>
       </w:r>
       <w:proofErr w:type="gramStart"/>
       <w:r>
+        <w:t>section{</w:t>
+      </w:r>
+      <w:proofErr w:type="gramEnd"/>
+      <w:r>
+        <w:t>Functional Requirements}</w:t>
+      </w:r>
+    </w:p>
+    <w:p>
+      <w:pPr>
+        <w:rPr>
+          <w:b/>
+          <w:bCs/>
+        </w:rPr>
+      </w:pPr>
+      <w:r>
+        <w:t xml:space="preserve">3.1.1 </w:t>
+      </w:r>
+      <w:r>
+        <w:rPr>
+          <w:b/>
+          <w:bCs/>
+        </w:rPr>
+        <w:t xml:space="preserve">Feature: Create Account </w:t>
+      </w:r>
+    </w:p>
+    <w:p>
+      <w:pPr>
+        <w:rPr>
+          <w:u w:val="single"/>
+        </w:rPr>
+      </w:pPr>
+      <w:r>
+        <w:rPr>
+          <w:u w:val="single"/>
+        </w:rPr>
+        <w:t>User story:</w:t>
+      </w:r>
+    </w:p>
+    <w:p>
+      <w:r>
+        <w:t>As a user, I need to</w:t>
+      </w:r>
+      <w:r>
+        <w:t xml:space="preserve"> create a user account first. Only then I will be able to use the other features. </w:t>
+      </w:r>
+    </w:p>
+    <w:p>
+      <w:pPr>
+        <w:pStyle w:val="ListParagraph"/>
+        <w:numPr>
+          <w:ilvl w:val="0"/>
+          <w:numId w:val="1"/>
+        </w:numPr>
+      </w:pPr>
+      <w:r>
+        <w:t>A user can set a username for the app.</w:t>
+      </w:r>
+    </w:p>
+    <w:p>
+      <w:pPr>
+        <w:pStyle w:val="ListParagraph"/>
+        <w:numPr>
+          <w:ilvl w:val="0"/>
+          <w:numId w:val="1"/>
+        </w:numPr>
+      </w:pPr>
+      <w:r>
+        <w:t>A user can create an account simply by signing up with e-mail address.</w:t>
+      </w:r>
+    </w:p>
+    <w:p>
+      <w:pPr>
+        <w:pStyle w:val="ListParagraph"/>
+        <w:numPr>
+          <w:ilvl w:val="0"/>
+          <w:numId w:val="1"/>
+        </w:numPr>
+      </w:pPr>
+      <w:r>
+        <w:t xml:space="preserve">A user must set a password for the account. </w:t>
+      </w:r>
+    </w:p>
+    <w:p>
+      <w:pPr>
+        <w:rPr>
+          <w:u w:val="single"/>
+        </w:rPr>
+      </w:pPr>
+      <w:r>
+        <w:rPr>
+          <w:u w:val="single"/>
+        </w:rPr>
+        <w:t xml:space="preserve">Confirmation: </w:t>
+      </w:r>
+    </w:p>
+    <w:p>
+      <w:pPr>
+        <w:pStyle w:val="ListParagraph"/>
+        <w:numPr>
+          <w:ilvl w:val="0"/>
+          <w:numId w:val="2"/>
+        </w:numPr>
+      </w:pPr>
+      <w:r>
+        <w:t xml:space="preserve">From </w:t>
+      </w:r>
+      <w:r>
+        <w:t>home page, click on ‘Create Account’.</w:t>
+      </w:r>
+    </w:p>
+    <w:p>
+      <w:pPr>
+        <w:pStyle w:val="ListParagraph"/>
+        <w:numPr>
+          <w:ilvl w:val="0"/>
+          <w:numId w:val="2"/>
+        </w:numPr>
+      </w:pPr>
+      <w:r>
+        <w:lastRenderedPageBreak/>
+        <w:t xml:space="preserve">An interface will appear. </w:t>
+      </w:r>
+    </w:p>
+    <w:p>
+      <w:pPr>
+        <w:pStyle w:val="ListParagraph"/>
+        <w:numPr>
+          <w:ilvl w:val="0"/>
+          <w:numId w:val="3"/>
+        </w:numPr>
+      </w:pPr>
+      <w:r>
+        <w:t>The user will be asked to provide a valid e-mail address.</w:t>
+      </w:r>
+    </w:p>
+    <w:p>
+      <w:pPr>
+        <w:pStyle w:val="ListParagraph"/>
+        <w:numPr>
+          <w:ilvl w:val="0"/>
+          <w:numId w:val="3"/>
+        </w:numPr>
+      </w:pPr>
+      <w:r>
+        <w:t>The user will be asked to set a password.</w:t>
+      </w:r>
+    </w:p>
+    <w:p>
+      <w:pPr>
+        <w:pStyle w:val="ListParagraph"/>
+        <w:numPr>
+          <w:ilvl w:val="0"/>
+          <w:numId w:val="3"/>
+        </w:numPr>
+      </w:pPr>
+      <w:r>
+        <w:t xml:space="preserve">The user will be asked to set a unique username. </w:t>
+      </w:r>
+    </w:p>
+    <w:p>
+      <w:r>
+        <w:rPr>
+          <w:b/>
+          <w:bCs/>
+        </w:rPr>
+        <w:t>Feature:</w:t>
+      </w:r>
+      <w:r>
+        <w:rPr>
+          <w:b/>
+          <w:bCs/>
+        </w:rPr>
+        <w:t xml:space="preserve"> Follow Camper </w:t>
+      </w:r>
+    </w:p>
+    <w:p>
+      <w:pPr>
+        <w:rPr>
+          <w:u w:val="single"/>
+        </w:rPr>
+      </w:pPr>
+      <w:r>
+        <w:rPr>
+          <w:u w:val="single"/>
+        </w:rPr>
+        <w:t>User story:</w:t>
+      </w:r>
+    </w:p>
+    <w:p>
+      <w:r>
+        <w:t>As a user, I</w:t>
+      </w:r>
+      <w:r>
+        <w:t xml:space="preserve"> can follow another camper and see the camps they have added.</w:t>
+      </w:r>
+    </w:p>
+    <w:p>
+      <w:pPr>
+        <w:pStyle w:val="ListParagraph"/>
+        <w:numPr>
+          <w:ilvl w:val="0"/>
+          <w:numId w:val="4"/>
+        </w:numPr>
+      </w:pPr>
+      <w:r>
+        <w:t>A user can follow a fellow camper using the app.</w:t>
+      </w:r>
+    </w:p>
+    <w:p>
+      <w:pPr>
+        <w:pStyle w:val="ListParagraph"/>
+        <w:numPr>
+          <w:ilvl w:val="0"/>
+          <w:numId w:val="4"/>
+        </w:numPr>
+      </w:pPr>
+      <w:r>
+        <w:t xml:space="preserve">Whenever a camper the user follows adds a new camp, the user will get an </w:t>
+      </w:r>
+      <w:proofErr w:type="gramStart"/>
+      <w:r>
+        <w:t>in app</w:t>
+      </w:r>
+      <w:proofErr w:type="gramEnd"/>
+      <w:r>
+        <w:t xml:space="preserve"> notification.</w:t>
+      </w:r>
+    </w:p>
+    <w:p>
+      <w:pPr>
+        <w:pStyle w:val="ListParagraph"/>
+        <w:numPr>
+          <w:ilvl w:val="0"/>
+          <w:numId w:val="4"/>
+        </w:numPr>
+      </w:pPr>
+      <w:r>
+        <w:t>The follower will be able to view the camps added by the camper they are following.</w:t>
+      </w:r>
+    </w:p>
+    <w:p>
+      <w:pPr>
+        <w:rPr>
+          <w:u w:val="single"/>
+        </w:rPr>
+      </w:pPr>
+      <w:r>
+        <w:rPr>
+          <w:u w:val="single"/>
+        </w:rPr>
+        <w:t xml:space="preserve">Confirmation: </w:t>
+      </w:r>
+    </w:p>
+    <w:p>
+      <w:pPr>
+        <w:pStyle w:val="ListParagraph"/>
+        <w:numPr>
+          <w:ilvl w:val="0"/>
+          <w:numId w:val="5"/>
+        </w:numPr>
+      </w:pPr>
+      <w:r>
+        <w:t>Click on the username of the camper you want to follow</w:t>
+      </w:r>
+    </w:p>
+    <w:p>
+      <w:pPr>
+        <w:pStyle w:val="ListParagraph"/>
+        <w:numPr>
+          <w:ilvl w:val="0"/>
+          <w:numId w:val="5"/>
+        </w:numPr>
+      </w:pPr>
+      <w:r>
+        <w:t xml:space="preserve">Click on ‘follow’. </w:t>
+      </w:r>
+    </w:p>
+    <w:p>
+      <w:r>
+        <w:t>\</w:t>
+      </w:r>
+      <w:proofErr w:type="gramStart"/>
+      <w:r>
         <w:t>subsection{</w:t>
       </w:r>
       <w:proofErr w:type="gramEnd"/>
@@ -117,21 +395,171 @@
     </w:p>
     <w:p>
       <w:r>
+        <w:t xml:space="preserve">    \item Price should be in BDT format</w:t>
+      </w:r>
+    </w:p>
+    <w:p>
+      <w:r>
+        <w:t xml:space="preserve">    \item A user does not need to be signed in to view information about camps</w:t>
+      </w:r>
+    </w:p>
+    <w:p>
+      <w:r>
+        <w:t>\end{itemize}</w:t>
+      </w:r>
+    </w:p>
+    <w:p>
+      <w:r>
+        <w:t>\</w:t>
+      </w:r>
+      <w:proofErr w:type="spellStart"/>
+      <w:r>
+        <w:t>textbf</w:t>
+      </w:r>
+      <w:proofErr w:type="spellEnd"/>
+      <w:r>
+        <w:t>{Confirmation}</w:t>
+      </w:r>
+    </w:p>
+    <w:p>
+      <w:r>
+        <w:t>\begin{enumerate}</w:t>
+      </w:r>
+    </w:p>
+    <w:p>
+      <w:r>
+        <w:t xml:space="preserve">    \item From Home page, click on "View Our Campgrounds".</w:t>
+      </w:r>
+    </w:p>
+    <w:p>
+      <w:r>
+        <w:t xml:space="preserve">    \item System redirects to "Campgrounds" page. </w:t>
+      </w:r>
+    </w:p>
+    <w:p>
+      <w:r>
+        <w:t xml:space="preserve">    \item From "Campgrounds" page, click on a camp's link to go to its page.</w:t>
+      </w:r>
+    </w:p>
+    <w:p>
+      <w:r>
+        <w:t xml:space="preserve">    \begin{enumerate}</w:t>
+      </w:r>
+    </w:p>
+    <w:p>
+      <w:r>
+        <w:t xml:space="preserve">        \item Click on "More Info" in any of the showcased campgrounds to see if it leads to the page of the camp.</w:t>
+      </w:r>
+    </w:p>
+    <w:p>
+      <w:r>
         <w:lastRenderedPageBreak/>
-        <w:t xml:space="preserve">    \item Price should be in BDT format</w:t>
-      </w:r>
-    </w:p>
-    <w:p>
-      <w:r>
-        <w:t xml:space="preserve">    \item </w:t>
+        <w:t xml:space="preserve">        \item Search for a camp and then click on "More Info" in of the resulted campgrounds to see if it redirects to the page of the camp.</w:t>
+      </w:r>
+    </w:p>
+    <w:p>
+      <w:r>
+        <w:t xml:space="preserve">        \item As a logged in user, if you have added campgrounds of your own, navigate to your profile and click on any of the campgrounds listed under "My Campgrounds" to see if it leads to the camp's page.</w:t>
+      </w:r>
+    </w:p>
+    <w:p>
+      <w:r>
+        <w:t xml:space="preserve">    \end{enumerate}</w:t>
+      </w:r>
+    </w:p>
+    <w:p>
+      <w:r>
+        <w:t xml:space="preserve">    \item User can see weather conditions, description, price and location in the camp's page.</w:t>
+      </w:r>
+    </w:p>
+    <w:p>
+      <w:r>
+        <w:t xml:space="preserve">    \begin{enumerate}</w:t>
+      </w:r>
+    </w:p>
+    <w:p>
+      <w:r>
+        <w:t xml:space="preserve">        \item </w:t>
       </w:r>
       <w:proofErr w:type="gramStart"/>
       <w:r>
-        <w:t>A</w:t>
+        <w:t>From</w:t>
       </w:r>
       <w:proofErr w:type="gramEnd"/>
       <w:r>
-        <w:t xml:space="preserve"> user does not need to be signed in to view information about camps</w:t>
+        <w:t xml:space="preserve"> the camp's page, click on the author's profile link.</w:t>
+      </w:r>
+    </w:p>
+    <w:p>
+      <w:r>
+        <w:t xml:space="preserve">        \item Click on one of the campground's link under "Author's Campgrounds" to see if it leads to the camp's page.</w:t>
+      </w:r>
+    </w:p>
+    <w:p>
+      <w:r>
+        <w:t xml:space="preserve">    \end{enumerate}</w:t>
+      </w:r>
+    </w:p>
+    <w:p>
+      <w:r>
+        <w:t>\end{enumerate}</w:t>
+      </w:r>
+    </w:p>
+    <w:p>
+      <w:r>
+        <w:t>\</w:t>
+      </w:r>
+      <w:proofErr w:type="gramStart"/>
+      <w:r>
+        <w:t>subsection{</w:t>
+      </w:r>
+      <w:proofErr w:type="gramEnd"/>
+      <w:r>
+        <w:t>Feature: Sending Email to a Camper}</w:t>
+      </w:r>
+    </w:p>
+    <w:p>
+      <w:r>
+        <w:t>\</w:t>
+      </w:r>
+      <w:proofErr w:type="spellStart"/>
+      <w:r>
+        <w:t>textbf</w:t>
+      </w:r>
+      <w:proofErr w:type="spellEnd"/>
+      <w:r>
+        <w:t>{As a} camper, \\ \</w:t>
+      </w:r>
+      <w:proofErr w:type="spellStart"/>
+      <w:r>
+        <w:t>textbf</w:t>
+      </w:r>
+      <w:proofErr w:type="spellEnd"/>
+      <w:r>
+        <w:t>{I need to} send email to another camper \\ \</w:t>
+      </w:r>
+      <w:proofErr w:type="spellStart"/>
+      <w:r>
+        <w:t>textbf</w:t>
+      </w:r>
+      <w:proofErr w:type="spellEnd"/>
+      <w:r>
+        <w:t>{so that} I can arrange a booking or gain more information about desired camp.</w:t>
+      </w:r>
+    </w:p>
+    <w:p>
+      <w:r>
+        <w:t>\begin{itemize}</w:t>
+      </w:r>
+    </w:p>
+    <w:p>
+      <w:r>
+        <w:t xml:space="preserve">    \item Only registered users can send mails to campers.</w:t>
+      </w:r>
+    </w:p>
+    <w:p>
+      <w:r>
+        <w:t xml:space="preserve">    \item Option to send mail will only be available in a recipient camper's profile.</w:t>
       </w:r>
     </w:p>
     <w:p>
@@ -141,15 +569,50 @@
     </w:p>
     <w:p>
       <w:r>
-        <w:t>\</w:t>
+        <w:t>\subsubsection{Confirmation}</w:t>
+      </w:r>
+    </w:p>
+    <w:p>
+      <w:r>
+        <w:t>\begin{itemize}</w:t>
+      </w:r>
+    </w:p>
+    <w:p>
+      <w:r>
+        <w:t xml:space="preserve">    \item \</w:t>
       </w:r>
       <w:proofErr w:type="spellStart"/>
+      <w:proofErr w:type="gramStart"/>
       <w:r>
         <w:t>textbf</w:t>
       </w:r>
       <w:proofErr w:type="spellEnd"/>
       <w:r>
-        <w:t>{Confirmation}</w:t>
+        <w:t>{</w:t>
+      </w:r>
+      <w:proofErr w:type="gramEnd"/>
+      <w:r>
+        <w:t>Prerequisite:} User must be logged in.</w:t>
+      </w:r>
+    </w:p>
+    <w:p>
+      <w:r>
+        <w:t xml:space="preserve">    \begin{itemize}</w:t>
+      </w:r>
+    </w:p>
+    <w:p>
+      <w:r>
+        <w:t xml:space="preserve">        \item If user is not logged in, step 4 mentioned in confirmation should redirect the user to the login page with the flash message "You need to be logged in to send mail to a camper.".</w:t>
+      </w:r>
+    </w:p>
+    <w:p>
+      <w:r>
+        <w:t xml:space="preserve">    \end{itemize}</w:t>
+      </w:r>
+    </w:p>
+    <w:p>
+      <w:r>
+        <w:t>\end{itemize}</w:t>
       </w:r>
     </w:p>
     <w:p>
@@ -159,52 +622,33 @@
     </w:p>
     <w:p>
       <w:r>
-        <w:t xml:space="preserve">    \item From Home page, click on "View Our Campgrounds".</w:t>
-      </w:r>
-    </w:p>
-    <w:p>
-      <w:r>
-        <w:t xml:space="preserve">    \item System redirects to "Campgrounds" page. </w:t>
-      </w:r>
-    </w:p>
-    <w:p>
-      <w:r>
-        <w:t xml:space="preserve">    \item From "Campgrounds" page, click on a camp's link to go to its page.</w:t>
-      </w:r>
-    </w:p>
-    <w:p>
-      <w:r>
-        <w:t xml:space="preserve">    \begin{enumerate}</w:t>
-      </w:r>
-    </w:p>
-    <w:p>
-      <w:r>
-        <w:t xml:space="preserve">        \item Click on "More Info" in any of the showcased campgrounds to see if it leads to the page of the camp.</w:t>
-      </w:r>
-    </w:p>
-    <w:p>
-      <w:r>
-        <w:t xml:space="preserve">        \item Search for a camp and then click on "More Info" in of the resulted campgrounds to see if it redirects to the page of the camp.</w:t>
-      </w:r>
-    </w:p>
-    <w:p>
-      <w:r>
-        <w:t xml:space="preserve">        \item As a logged in user, if you have added campgrounds of your own, navigate to your profile and click on any of the campgrounds listed under "My Campgrounds" to see if it leads to the camp's page.</w:t>
-      </w:r>
-    </w:p>
-    <w:p>
-      <w:r>
-        <w:t xml:space="preserve">    \end{enumerate}</w:t>
-      </w:r>
-    </w:p>
-    <w:p>
-      <w:r>
-        <w:t xml:space="preserve">    \item User can see weather conditions, description, price and location in the camp's page.</w:t>
-      </w:r>
-    </w:p>
-    <w:p>
-      <w:r>
-        <w:t xml:space="preserve">    \begin{enumerate}</w:t>
+        <w:t xml:space="preserve">    \item Navigate to a Campground page.</w:t>
+      </w:r>
+    </w:p>
+    <w:p>
+      <w:r>
+        <w:t xml:space="preserve">    \item Click on the author's profile link next to "Submitted by".</w:t>
+      </w:r>
+    </w:p>
+    <w:p>
+      <w:r>
+        <w:lastRenderedPageBreak/>
+        <w:t xml:space="preserve">    \item System redirects to author's profile page.</w:t>
+      </w:r>
+    </w:p>
+    <w:p>
+      <w:r>
+        <w:t xml:space="preserve">    \item Click on "Mail Camper" link/button.</w:t>
+      </w:r>
+    </w:p>
+    <w:p>
+      <w:r>
+        <w:t xml:space="preserve">    \item "Send Mail" page opens with a form for submitting mail.</w:t>
+      </w:r>
+    </w:p>
+    <w:p>
+      <w:r>
+        <w:t xml:space="preserve">    \begin{itemize}</w:t>
       </w:r>
     </w:p>
     <w:p>
@@ -213,278 +657,62 @@
       </w:r>
       <w:proofErr w:type="gramStart"/>
       <w:r>
-        <w:t>From</w:t>
+        <w:t>The</w:t>
       </w:r>
       <w:proofErr w:type="gramEnd"/>
       <w:r>
-        <w:t xml:space="preserve"> the camp's page, click on the author's profile link.</w:t>
-      </w:r>
-    </w:p>
-    <w:p>
-      <w:r>
-        <w:t xml:space="preserve">        \item Click on one of the campground's link under "Author's Campgrounds" to see if it leads to the camp's page.</w:t>
-      </w:r>
-    </w:p>
-    <w:p>
-      <w:r>
-        <w:t xml:space="preserve">    \end{enumerate}</w:t>
+        <w:t xml:space="preserve"> form contains a text field and a "Send" button.</w:t>
+      </w:r>
+    </w:p>
+    <w:p>
+      <w:r>
+        <w:t xml:space="preserve">    \end{itemize}</w:t>
+      </w:r>
+    </w:p>
+    <w:p>
+      <w:r>
+        <w:t xml:space="preserve">    \item Fill up the text field and click on "Send".</w:t>
+      </w:r>
+    </w:p>
+    <w:p>
+      <w:r>
+        <w:t xml:space="preserve">    \begin{itemize}</w:t>
+      </w:r>
+    </w:p>
+    <w:p>
+      <w:r>
+        <w:t xml:space="preserve">        \item Clicking the "Send" button without filling up the form should notify the user to fill up the text area.</w:t>
+      </w:r>
+    </w:p>
+    <w:p>
+      <w:r>
+        <w:t xml:space="preserve">    \end{itemize}</w:t>
+      </w:r>
+    </w:p>
+    <w:p>
+      <w:r>
+        <w:t xml:space="preserve">    \item System redirects to author's profile with flash message "Mail sent successfully."</w:t>
+      </w:r>
+    </w:p>
+    <w:p>
+      <w:r>
+        <w:t xml:space="preserve">    \begin{itemize}</w:t>
+      </w:r>
+    </w:p>
+    <w:p>
+      <w:r>
+        <w:t xml:space="preserve">        \item Any network or unidentified error should redirect the user to author's profile page with flash message "There was a problem sending the mail. Please try again."</w:t>
+      </w:r>
+    </w:p>
+    <w:p>
+      <w:r>
+        <w:t xml:space="preserve">    \end{itemize}</w:t>
       </w:r>
     </w:p>
     <w:p>
       <w:r>
         <w:t>\end{enumerate}</w:t>
       </w:r>
-    </w:p>
-    <w:p>
-      <w:r>
-        <w:t>\</w:t>
-      </w:r>
-      <w:proofErr w:type="gramStart"/>
-      <w:r>
-        <w:t>subsection{</w:t>
-      </w:r>
-      <w:proofErr w:type="gramEnd"/>
-      <w:r>
-        <w:t>Feature: Sending Email to a Camper}</w:t>
-      </w:r>
-    </w:p>
-    <w:p>
-      <w:r>
-        <w:t>\</w:t>
-      </w:r>
-      <w:proofErr w:type="spellStart"/>
-      <w:r>
-        <w:t>textbf</w:t>
-      </w:r>
-      <w:proofErr w:type="spellEnd"/>
-      <w:r>
-        <w:t>{As a} camper, \\ \</w:t>
-      </w:r>
-      <w:proofErr w:type="spellStart"/>
-      <w:r>
-        <w:t>textbf</w:t>
-      </w:r>
-      <w:proofErr w:type="spellEnd"/>
-      <w:r>
-        <w:t>{I need to} send email to another camper \\ \</w:t>
-      </w:r>
-      <w:proofErr w:type="spellStart"/>
-      <w:r>
-        <w:t>textbf</w:t>
-      </w:r>
-      <w:proofErr w:type="spellEnd"/>
-      <w:r>
-        <w:t>{so that} I can arrange a booking or gain more information about desired camp.</w:t>
-      </w:r>
-    </w:p>
-    <w:p>
-      <w:r>
-        <w:t>\begin{itemize}</w:t>
-      </w:r>
-    </w:p>
-    <w:p>
-      <w:r>
-        <w:t xml:space="preserve">    \item </w:t>
-      </w:r>
-      <w:proofErr w:type="gramStart"/>
-      <w:r>
-        <w:t>Only</w:t>
-      </w:r>
-      <w:proofErr w:type="gramEnd"/>
-      <w:r>
-        <w:t xml:space="preserve"> registered users can send mails to campers.</w:t>
-      </w:r>
-    </w:p>
-    <w:p>
-      <w:r>
-        <w:t xml:space="preserve">    \item Option to send mail will only be available in a recipient camper's profile.</w:t>
-      </w:r>
-    </w:p>
-    <w:p>
-      <w:r>
-        <w:t>\end{itemize}</w:t>
-      </w:r>
-    </w:p>
-    <w:p>
-      <w:r>
-        <w:lastRenderedPageBreak/>
-        <w:t>\</w:t>
-      </w:r>
-      <w:proofErr w:type="spellStart"/>
-      <w:r>
-        <w:t>subsubsection</w:t>
-      </w:r>
-      <w:proofErr w:type="spellEnd"/>
-      <w:r>
-        <w:t>{Confirmation}</w:t>
-      </w:r>
-    </w:p>
-    <w:p>
-      <w:r>
-        <w:t>\begin{itemize}</w:t>
-      </w:r>
-    </w:p>
-    <w:p>
-      <w:r>
-        <w:t xml:space="preserve">    \item \</w:t>
-      </w:r>
-      <w:proofErr w:type="spellStart"/>
-      <w:r>
-        <w:t>textbf</w:t>
-      </w:r>
-      <w:proofErr w:type="spellEnd"/>
-      <w:r>
-        <w:t>{</w:t>
-      </w:r>
-      <w:proofErr w:type="gramStart"/>
-      <w:r>
-        <w:t>Prerequisite:</w:t>
-      </w:r>
-      <w:proofErr w:type="gramEnd"/>
-      <w:r>
-        <w:t>} User must be logged in.</w:t>
-      </w:r>
-    </w:p>
-    <w:p>
-      <w:r>
-        <w:t xml:space="preserve">    \begin{itemize}</w:t>
-      </w:r>
-    </w:p>
-    <w:p>
-      <w:r>
-        <w:t xml:space="preserve">        \item If user is not logged in, step 4 mentioned in confirmation should redirect the user to the login page with the flash message "You need to be logged in to send mail to a camper.</w:t>
-      </w:r>
-      <w:proofErr w:type="gramStart"/>
-      <w:r>
-        <w:t>".</w:t>
-      </w:r>
-      <w:proofErr w:type="gramEnd"/>
-    </w:p>
-    <w:p>
-      <w:r>
-        <w:t xml:space="preserve">    \end{itemize}</w:t>
-      </w:r>
-    </w:p>
-    <w:p>
-      <w:r>
-        <w:t>\end{itemize}</w:t>
-      </w:r>
-    </w:p>
-    <w:p>
-      <w:r>
-        <w:t>\begin{enumerate}</w:t>
-      </w:r>
-    </w:p>
-    <w:p>
-      <w:r>
-        <w:t xml:space="preserve">    \item Navigate to a Campground page.</w:t>
-      </w:r>
-    </w:p>
-    <w:p>
-      <w:r>
-        <w:t xml:space="preserve">    \item Click on the author's profile link next to "Submitted by".</w:t>
-      </w:r>
-    </w:p>
-    <w:p>
-      <w:r>
-        <w:t xml:space="preserve">    \item System redirects to author's profile page.</w:t>
-      </w:r>
-    </w:p>
-    <w:p>
-      <w:r>
-        <w:t xml:space="preserve">    \item Click on "Mail Camper" link/button.</w:t>
-      </w:r>
-    </w:p>
-    <w:p>
-      <w:r>
-        <w:t xml:space="preserve">    \item "Send Mail" page opens with a form for submitting mail.</w:t>
-      </w:r>
-    </w:p>
-    <w:p>
-      <w:r>
-        <w:t xml:space="preserve">    \begin{itemize}</w:t>
-      </w:r>
-    </w:p>
-    <w:p>
-      <w:r>
-        <w:t xml:space="preserve">        \item </w:t>
-      </w:r>
-      <w:proofErr w:type="gramStart"/>
-      <w:r>
-        <w:t>The</w:t>
-      </w:r>
-      <w:proofErr w:type="gramEnd"/>
-      <w:r>
-        <w:t xml:space="preserve"> form contains a text field and a "Send" button.</w:t>
-      </w:r>
-    </w:p>
-    <w:p>
-      <w:r>
-        <w:t xml:space="preserve">    \end{itemize}</w:t>
-      </w:r>
-    </w:p>
-    <w:p>
-      <w:r>
-        <w:t xml:space="preserve">    \item Fill up the text field and click on "Send".</w:t>
-      </w:r>
-    </w:p>
-    <w:p>
-      <w:r>
-        <w:t xml:space="preserve">    \begin{itemize}</w:t>
-      </w:r>
-    </w:p>
-    <w:p>
-      <w:r>
-        <w:t xml:space="preserve">        \item </w:t>
-      </w:r>
-      <w:proofErr w:type="gramStart"/>
-      <w:r>
-        <w:t>Clicking</w:t>
-      </w:r>
-      <w:proofErr w:type="gramEnd"/>
-      <w:r>
-        <w:t xml:space="preserve"> the "Send" button without filling up the form should notify the user to fill up the text area.</w:t>
-      </w:r>
-    </w:p>
-    <w:p>
-      <w:r>
-        <w:t xml:space="preserve">    \end{itemize}</w:t>
-      </w:r>
-    </w:p>
-    <w:p>
-      <w:r>
-        <w:t xml:space="preserve">    \item System redirects to author's profile with flash message "Mail sent successfully."</w:t>
-      </w:r>
-    </w:p>
-    <w:p>
-      <w:r>
-        <w:t xml:space="preserve">    \begin{itemize}</w:t>
-      </w:r>
-    </w:p>
-    <w:p>
-      <w:r>
-        <w:t xml:space="preserve">        \item </w:t>
-      </w:r>
-      <w:proofErr w:type="gramStart"/>
-      <w:r>
-        <w:t>Any</w:t>
-      </w:r>
-      <w:proofErr w:type="gramEnd"/>
-      <w:r>
-        <w:t xml:space="preserve"> network or unidentified error should redirect the user to author's profile page with flash message "There was a problem sending the mail. Please try again."</w:t>
-      </w:r>
-    </w:p>
-    <w:p>
-      <w:r>
-        <w:t xml:space="preserve">    \end{itemize}</w:t>
-      </w:r>
-    </w:p>
-    <w:p>
-      <w:r>
-        <w:t>\end{enumerate}</w:t>
-      </w:r>
-      <w:bookmarkStart w:id="0" w:name="_GoBack"/>
-      <w:bookmarkEnd w:id="0"/>
     </w:p>
     <w:p/>
     <w:sectPr>
@@ -497,8 +725,593 @@
 </w:document>
 </file>
 
+<file path=word/numbering.xml><?xml version="1.0" encoding="utf-8"?>
+<w:numbering xmlns:wpc="http://schemas.microsoft.com/office/word/2010/wordprocessingCanvas" xmlns:cx="http://schemas.microsoft.com/office/drawing/2014/chartex" xmlns:cx1="http://schemas.microsoft.com/office/drawing/2015/9/8/chartex" xmlns:cx2="http://schemas.microsoft.com/office/drawing/2015/10/21/chartex" xmlns:cx3="http://schemas.microsoft.com/office/drawing/2016/5/9/chartex" xmlns:cx4="http://schemas.microsoft.com/office/drawing/2016/5/10/chartex" xmlns:cx5="http://schemas.microsoft.com/office/drawing/2016/5/11/chartex" xmlns:cx6="http://schemas.microsoft.com/office/drawing/2016/5/12/chartex" xmlns:cx7="http://schemas.microsoft.com/office/drawing/2016/5/13/chartex" xmlns:cx8="http://schemas.microsoft.com/office/drawing/2016/5/14/chartex" xmlns:mc="http://schemas.openxmlformats.org/markup-compatibility/2006" xmlns:aink="http://schemas.microsoft.com/office/drawing/2016/ink" xmlns:am3d="http://schemas.microsoft.com/office/drawing/2017/model3d" xmlns:o="urn:schemas-microsoft-com:office:office" xmlns:r="http://schemas.openxmlformats.org/officeDocument/2006/relationships" xmlns:m="http://schemas.openxmlformats.org/officeDocument/2006/math" xmlns:v="urn:schemas-microsoft-com:vml" xmlns:wp14="http://schemas.microsoft.com/office/word/2010/wordprocessingDrawing" xmlns:wp="http://schemas.openxmlformats.org/drawingml/2006/wordprocessingDrawing" xmlns:w10="urn:schemas-microsoft-com:office:word" xmlns:w="http://schemas.openxmlformats.org/wordprocessingml/2006/main" xmlns:w14="http://schemas.microsoft.com/office/word/2010/wordml" xmlns:w15="http://schemas.microsoft.com/office/word/2012/wordml" xmlns:w16cex="http://schemas.microsoft.com/office/word/2018/wordml/cex" xmlns:w16cid="http://schemas.microsoft.com/office/word/2016/wordml/cid" xmlns:w16="http://schemas.microsoft.com/office/word/2018/wordml" xmlns:w16se="http://schemas.microsoft.com/office/word/2015/wordml/symex" xmlns:wpg="http://schemas.microsoft.com/office/word/2010/wordprocessingGroup" xmlns:wpi="http://schemas.microsoft.com/office/word/2010/wordprocessingInk" xmlns:wne="http://schemas.microsoft.com/office/word/2006/wordml" xmlns:wps="http://schemas.microsoft.com/office/word/2010/wordprocessingShape" mc:Ignorable="w14 w15 w16se w16cid w16 w16cex wp14">
+  <w:abstractNum w:abstractNumId="0" w15:restartNumberingAfterBreak="0">
+    <w:nsid w:val="13682EEA"/>
+    <w:multiLevelType w:val="hybridMultilevel"/>
+    <w:tmpl w:val="24342DFE"/>
+    <w:lvl w:ilvl="0" w:tplc="04090001">
+      <w:start w:val="1"/>
+      <w:numFmt w:val="bullet"/>
+      <w:lvlText w:val=""/>
+      <w:lvlJc w:val="left"/>
+      <w:pPr>
+        <w:ind w:left="720" w:hanging="360"/>
+      </w:pPr>
+      <w:rPr>
+        <w:rFonts w:ascii="Symbol" w:hAnsi="Symbol" w:hint="default"/>
+      </w:rPr>
+    </w:lvl>
+    <w:lvl w:ilvl="1" w:tplc="04090003" w:tentative="1">
+      <w:start w:val="1"/>
+      <w:numFmt w:val="bullet"/>
+      <w:lvlText w:val="o"/>
+      <w:lvlJc w:val="left"/>
+      <w:pPr>
+        <w:ind w:left="1440" w:hanging="360"/>
+      </w:pPr>
+      <w:rPr>
+        <w:rFonts w:ascii="Courier New" w:hAnsi="Courier New" w:cs="Courier New" w:hint="default"/>
+      </w:rPr>
+    </w:lvl>
+    <w:lvl w:ilvl="2" w:tplc="04090005" w:tentative="1">
+      <w:start w:val="1"/>
+      <w:numFmt w:val="bullet"/>
+      <w:lvlText w:val=""/>
+      <w:lvlJc w:val="left"/>
+      <w:pPr>
+        <w:ind w:left="2160" w:hanging="360"/>
+      </w:pPr>
+      <w:rPr>
+        <w:rFonts w:ascii="Wingdings" w:hAnsi="Wingdings" w:hint="default"/>
+      </w:rPr>
+    </w:lvl>
+    <w:lvl w:ilvl="3" w:tplc="04090001" w:tentative="1">
+      <w:start w:val="1"/>
+      <w:numFmt w:val="bullet"/>
+      <w:lvlText w:val=""/>
+      <w:lvlJc w:val="left"/>
+      <w:pPr>
+        <w:ind w:left="2880" w:hanging="360"/>
+      </w:pPr>
+      <w:rPr>
+        <w:rFonts w:ascii="Symbol" w:hAnsi="Symbol" w:hint="default"/>
+      </w:rPr>
+    </w:lvl>
+    <w:lvl w:ilvl="4" w:tplc="04090003" w:tentative="1">
+      <w:start w:val="1"/>
+      <w:numFmt w:val="bullet"/>
+      <w:lvlText w:val="o"/>
+      <w:lvlJc w:val="left"/>
+      <w:pPr>
+        <w:ind w:left="3600" w:hanging="360"/>
+      </w:pPr>
+      <w:rPr>
+        <w:rFonts w:ascii="Courier New" w:hAnsi="Courier New" w:cs="Courier New" w:hint="default"/>
+      </w:rPr>
+    </w:lvl>
+    <w:lvl w:ilvl="5" w:tplc="04090005" w:tentative="1">
+      <w:start w:val="1"/>
+      <w:numFmt w:val="bullet"/>
+      <w:lvlText w:val=""/>
+      <w:lvlJc w:val="left"/>
+      <w:pPr>
+        <w:ind w:left="4320" w:hanging="360"/>
+      </w:pPr>
+      <w:rPr>
+        <w:rFonts w:ascii="Wingdings" w:hAnsi="Wingdings" w:hint="default"/>
+      </w:rPr>
+    </w:lvl>
+    <w:lvl w:ilvl="6" w:tplc="04090001" w:tentative="1">
+      <w:start w:val="1"/>
+      <w:numFmt w:val="bullet"/>
+      <w:lvlText w:val=""/>
+      <w:lvlJc w:val="left"/>
+      <w:pPr>
+        <w:ind w:left="5040" w:hanging="360"/>
+      </w:pPr>
+      <w:rPr>
+        <w:rFonts w:ascii="Symbol" w:hAnsi="Symbol" w:hint="default"/>
+      </w:rPr>
+    </w:lvl>
+    <w:lvl w:ilvl="7" w:tplc="04090003" w:tentative="1">
+      <w:start w:val="1"/>
+      <w:numFmt w:val="bullet"/>
+      <w:lvlText w:val="o"/>
+      <w:lvlJc w:val="left"/>
+      <w:pPr>
+        <w:ind w:left="5760" w:hanging="360"/>
+      </w:pPr>
+      <w:rPr>
+        <w:rFonts w:ascii="Courier New" w:hAnsi="Courier New" w:cs="Courier New" w:hint="default"/>
+      </w:rPr>
+    </w:lvl>
+    <w:lvl w:ilvl="8" w:tplc="04090005" w:tentative="1">
+      <w:start w:val="1"/>
+      <w:numFmt w:val="bullet"/>
+      <w:lvlText w:val=""/>
+      <w:lvlJc w:val="left"/>
+      <w:pPr>
+        <w:ind w:left="6480" w:hanging="360"/>
+      </w:pPr>
+      <w:rPr>
+        <w:rFonts w:ascii="Wingdings" w:hAnsi="Wingdings" w:hint="default"/>
+      </w:rPr>
+    </w:lvl>
+  </w:abstractNum>
+  <w:abstractNum w:abstractNumId="1" w15:restartNumberingAfterBreak="0">
+    <w:nsid w:val="519F12B7"/>
+    <w:multiLevelType w:val="hybridMultilevel"/>
+    <w:tmpl w:val="4AFAECF2"/>
+    <w:lvl w:ilvl="0" w:tplc="0409000D">
+      <w:start w:val="1"/>
+      <w:numFmt w:val="bullet"/>
+      <w:lvlText w:val=""/>
+      <w:lvlJc w:val="left"/>
+      <w:pPr>
+        <w:ind w:left="1080" w:hanging="360"/>
+      </w:pPr>
+      <w:rPr>
+        <w:rFonts w:ascii="Wingdings" w:hAnsi="Wingdings" w:hint="default"/>
+      </w:rPr>
+    </w:lvl>
+    <w:lvl w:ilvl="1" w:tplc="04090003" w:tentative="1">
+      <w:start w:val="1"/>
+      <w:numFmt w:val="bullet"/>
+      <w:lvlText w:val="o"/>
+      <w:lvlJc w:val="left"/>
+      <w:pPr>
+        <w:ind w:left="1800" w:hanging="360"/>
+      </w:pPr>
+      <w:rPr>
+        <w:rFonts w:ascii="Courier New" w:hAnsi="Courier New" w:cs="Courier New" w:hint="default"/>
+      </w:rPr>
+    </w:lvl>
+    <w:lvl w:ilvl="2" w:tplc="04090005" w:tentative="1">
+      <w:start w:val="1"/>
+      <w:numFmt w:val="bullet"/>
+      <w:lvlText w:val=""/>
+      <w:lvlJc w:val="left"/>
+      <w:pPr>
+        <w:ind w:left="2520" w:hanging="360"/>
+      </w:pPr>
+      <w:rPr>
+        <w:rFonts w:ascii="Wingdings" w:hAnsi="Wingdings" w:hint="default"/>
+      </w:rPr>
+    </w:lvl>
+    <w:lvl w:ilvl="3" w:tplc="04090001" w:tentative="1">
+      <w:start w:val="1"/>
+      <w:numFmt w:val="bullet"/>
+      <w:lvlText w:val=""/>
+      <w:lvlJc w:val="left"/>
+      <w:pPr>
+        <w:ind w:left="3240" w:hanging="360"/>
+      </w:pPr>
+      <w:rPr>
+        <w:rFonts w:ascii="Symbol" w:hAnsi="Symbol" w:hint="default"/>
+      </w:rPr>
+    </w:lvl>
+    <w:lvl w:ilvl="4" w:tplc="04090003" w:tentative="1">
+      <w:start w:val="1"/>
+      <w:numFmt w:val="bullet"/>
+      <w:lvlText w:val="o"/>
+      <w:lvlJc w:val="left"/>
+      <w:pPr>
+        <w:ind w:left="3960" w:hanging="360"/>
+      </w:pPr>
+      <w:rPr>
+        <w:rFonts w:ascii="Courier New" w:hAnsi="Courier New" w:cs="Courier New" w:hint="default"/>
+      </w:rPr>
+    </w:lvl>
+    <w:lvl w:ilvl="5" w:tplc="04090005" w:tentative="1">
+      <w:start w:val="1"/>
+      <w:numFmt w:val="bullet"/>
+      <w:lvlText w:val=""/>
+      <w:lvlJc w:val="left"/>
+      <w:pPr>
+        <w:ind w:left="4680" w:hanging="360"/>
+      </w:pPr>
+      <w:rPr>
+        <w:rFonts w:ascii="Wingdings" w:hAnsi="Wingdings" w:hint="default"/>
+      </w:rPr>
+    </w:lvl>
+    <w:lvl w:ilvl="6" w:tplc="04090001" w:tentative="1">
+      <w:start w:val="1"/>
+      <w:numFmt w:val="bullet"/>
+      <w:lvlText w:val=""/>
+      <w:lvlJc w:val="left"/>
+      <w:pPr>
+        <w:ind w:left="5400" w:hanging="360"/>
+      </w:pPr>
+      <w:rPr>
+        <w:rFonts w:ascii="Symbol" w:hAnsi="Symbol" w:hint="default"/>
+      </w:rPr>
+    </w:lvl>
+    <w:lvl w:ilvl="7" w:tplc="04090003" w:tentative="1">
+      <w:start w:val="1"/>
+      <w:numFmt w:val="bullet"/>
+      <w:lvlText w:val="o"/>
+      <w:lvlJc w:val="left"/>
+      <w:pPr>
+        <w:ind w:left="6120" w:hanging="360"/>
+      </w:pPr>
+      <w:rPr>
+        <w:rFonts w:ascii="Courier New" w:hAnsi="Courier New" w:cs="Courier New" w:hint="default"/>
+      </w:rPr>
+    </w:lvl>
+    <w:lvl w:ilvl="8" w:tplc="04090005" w:tentative="1">
+      <w:start w:val="1"/>
+      <w:numFmt w:val="bullet"/>
+      <w:lvlText w:val=""/>
+      <w:lvlJc w:val="left"/>
+      <w:pPr>
+        <w:ind w:left="6840" w:hanging="360"/>
+      </w:pPr>
+      <w:rPr>
+        <w:rFonts w:ascii="Wingdings" w:hAnsi="Wingdings" w:hint="default"/>
+      </w:rPr>
+    </w:lvl>
+  </w:abstractNum>
+  <w:abstractNum w:abstractNumId="2" w15:restartNumberingAfterBreak="0">
+    <w:nsid w:val="54C30411"/>
+    <w:multiLevelType w:val="hybridMultilevel"/>
+    <w:tmpl w:val="72E8B886"/>
+    <w:lvl w:ilvl="0" w:tplc="04090001">
+      <w:start w:val="1"/>
+      <w:numFmt w:val="bullet"/>
+      <w:lvlText w:val=""/>
+      <w:lvlJc w:val="left"/>
+      <w:pPr>
+        <w:ind w:left="720" w:hanging="360"/>
+      </w:pPr>
+      <w:rPr>
+        <w:rFonts w:ascii="Symbol" w:hAnsi="Symbol" w:hint="default"/>
+      </w:rPr>
+    </w:lvl>
+    <w:lvl w:ilvl="1" w:tplc="04090003" w:tentative="1">
+      <w:start w:val="1"/>
+      <w:numFmt w:val="bullet"/>
+      <w:lvlText w:val="o"/>
+      <w:lvlJc w:val="left"/>
+      <w:pPr>
+        <w:ind w:left="1440" w:hanging="360"/>
+      </w:pPr>
+      <w:rPr>
+        <w:rFonts w:ascii="Courier New" w:hAnsi="Courier New" w:cs="Courier New" w:hint="default"/>
+      </w:rPr>
+    </w:lvl>
+    <w:lvl w:ilvl="2" w:tplc="04090005" w:tentative="1">
+      <w:start w:val="1"/>
+      <w:numFmt w:val="bullet"/>
+      <w:lvlText w:val=""/>
+      <w:lvlJc w:val="left"/>
+      <w:pPr>
+        <w:ind w:left="2160" w:hanging="360"/>
+      </w:pPr>
+      <w:rPr>
+        <w:rFonts w:ascii="Wingdings" w:hAnsi="Wingdings" w:hint="default"/>
+      </w:rPr>
+    </w:lvl>
+    <w:lvl w:ilvl="3" w:tplc="04090001" w:tentative="1">
+      <w:start w:val="1"/>
+      <w:numFmt w:val="bullet"/>
+      <w:lvlText w:val=""/>
+      <w:lvlJc w:val="left"/>
+      <w:pPr>
+        <w:ind w:left="2880" w:hanging="360"/>
+      </w:pPr>
+      <w:rPr>
+        <w:rFonts w:ascii="Symbol" w:hAnsi="Symbol" w:hint="default"/>
+      </w:rPr>
+    </w:lvl>
+    <w:lvl w:ilvl="4" w:tplc="04090003" w:tentative="1">
+      <w:start w:val="1"/>
+      <w:numFmt w:val="bullet"/>
+      <w:lvlText w:val="o"/>
+      <w:lvlJc w:val="left"/>
+      <w:pPr>
+        <w:ind w:left="3600" w:hanging="360"/>
+      </w:pPr>
+      <w:rPr>
+        <w:rFonts w:ascii="Courier New" w:hAnsi="Courier New" w:cs="Courier New" w:hint="default"/>
+      </w:rPr>
+    </w:lvl>
+    <w:lvl w:ilvl="5" w:tplc="04090005" w:tentative="1">
+      <w:start w:val="1"/>
+      <w:numFmt w:val="bullet"/>
+      <w:lvlText w:val=""/>
+      <w:lvlJc w:val="left"/>
+      <w:pPr>
+        <w:ind w:left="4320" w:hanging="360"/>
+      </w:pPr>
+      <w:rPr>
+        <w:rFonts w:ascii="Wingdings" w:hAnsi="Wingdings" w:hint="default"/>
+      </w:rPr>
+    </w:lvl>
+    <w:lvl w:ilvl="6" w:tplc="04090001" w:tentative="1">
+      <w:start w:val="1"/>
+      <w:numFmt w:val="bullet"/>
+      <w:lvlText w:val=""/>
+      <w:lvlJc w:val="left"/>
+      <w:pPr>
+        <w:ind w:left="5040" w:hanging="360"/>
+      </w:pPr>
+      <w:rPr>
+        <w:rFonts w:ascii="Symbol" w:hAnsi="Symbol" w:hint="default"/>
+      </w:rPr>
+    </w:lvl>
+    <w:lvl w:ilvl="7" w:tplc="04090003" w:tentative="1">
+      <w:start w:val="1"/>
+      <w:numFmt w:val="bullet"/>
+      <w:lvlText w:val="o"/>
+      <w:lvlJc w:val="left"/>
+      <w:pPr>
+        <w:ind w:left="5760" w:hanging="360"/>
+      </w:pPr>
+      <w:rPr>
+        <w:rFonts w:ascii="Courier New" w:hAnsi="Courier New" w:cs="Courier New" w:hint="default"/>
+      </w:rPr>
+    </w:lvl>
+    <w:lvl w:ilvl="8" w:tplc="04090005" w:tentative="1">
+      <w:start w:val="1"/>
+      <w:numFmt w:val="bullet"/>
+      <w:lvlText w:val=""/>
+      <w:lvlJc w:val="left"/>
+      <w:pPr>
+        <w:ind w:left="6480" w:hanging="360"/>
+      </w:pPr>
+      <w:rPr>
+        <w:rFonts w:ascii="Wingdings" w:hAnsi="Wingdings" w:hint="default"/>
+      </w:rPr>
+    </w:lvl>
+  </w:abstractNum>
+  <w:abstractNum w:abstractNumId="3" w15:restartNumberingAfterBreak="0">
+    <w:nsid w:val="60CE7A8A"/>
+    <w:multiLevelType w:val="hybridMultilevel"/>
+    <w:tmpl w:val="AB6A7B7E"/>
+    <w:lvl w:ilvl="0" w:tplc="04090001">
+      <w:start w:val="1"/>
+      <w:numFmt w:val="bullet"/>
+      <w:lvlText w:val=""/>
+      <w:lvlJc w:val="left"/>
+      <w:pPr>
+        <w:ind w:left="720" w:hanging="360"/>
+      </w:pPr>
+      <w:rPr>
+        <w:rFonts w:ascii="Symbol" w:hAnsi="Symbol" w:hint="default"/>
+      </w:rPr>
+    </w:lvl>
+    <w:lvl w:ilvl="1" w:tplc="04090003" w:tentative="1">
+      <w:start w:val="1"/>
+      <w:numFmt w:val="bullet"/>
+      <w:lvlText w:val="o"/>
+      <w:lvlJc w:val="left"/>
+      <w:pPr>
+        <w:ind w:left="1440" w:hanging="360"/>
+      </w:pPr>
+      <w:rPr>
+        <w:rFonts w:ascii="Courier New" w:hAnsi="Courier New" w:cs="Courier New" w:hint="default"/>
+      </w:rPr>
+    </w:lvl>
+    <w:lvl w:ilvl="2" w:tplc="04090005" w:tentative="1">
+      <w:start w:val="1"/>
+      <w:numFmt w:val="bullet"/>
+      <w:lvlText w:val=""/>
+      <w:lvlJc w:val="left"/>
+      <w:pPr>
+        <w:ind w:left="2160" w:hanging="360"/>
+      </w:pPr>
+      <w:rPr>
+        <w:rFonts w:ascii="Wingdings" w:hAnsi="Wingdings" w:hint="default"/>
+      </w:rPr>
+    </w:lvl>
+    <w:lvl w:ilvl="3" w:tplc="04090001" w:tentative="1">
+      <w:start w:val="1"/>
+      <w:numFmt w:val="bullet"/>
+      <w:lvlText w:val=""/>
+      <w:lvlJc w:val="left"/>
+      <w:pPr>
+        <w:ind w:left="2880" w:hanging="360"/>
+      </w:pPr>
+      <w:rPr>
+        <w:rFonts w:ascii="Symbol" w:hAnsi="Symbol" w:hint="default"/>
+      </w:rPr>
+    </w:lvl>
+    <w:lvl w:ilvl="4" w:tplc="04090003" w:tentative="1">
+      <w:start w:val="1"/>
+      <w:numFmt w:val="bullet"/>
+      <w:lvlText w:val="o"/>
+      <w:lvlJc w:val="left"/>
+      <w:pPr>
+        <w:ind w:left="3600" w:hanging="360"/>
+      </w:pPr>
+      <w:rPr>
+        <w:rFonts w:ascii="Courier New" w:hAnsi="Courier New" w:cs="Courier New" w:hint="default"/>
+      </w:rPr>
+    </w:lvl>
+    <w:lvl w:ilvl="5" w:tplc="04090005" w:tentative="1">
+      <w:start w:val="1"/>
+      <w:numFmt w:val="bullet"/>
+      <w:lvlText w:val=""/>
+      <w:lvlJc w:val="left"/>
+      <w:pPr>
+        <w:ind w:left="4320" w:hanging="360"/>
+      </w:pPr>
+      <w:rPr>
+        <w:rFonts w:ascii="Wingdings" w:hAnsi="Wingdings" w:hint="default"/>
+      </w:rPr>
+    </w:lvl>
+    <w:lvl w:ilvl="6" w:tplc="04090001" w:tentative="1">
+      <w:start w:val="1"/>
+      <w:numFmt w:val="bullet"/>
+      <w:lvlText w:val=""/>
+      <w:lvlJc w:val="left"/>
+      <w:pPr>
+        <w:ind w:left="5040" w:hanging="360"/>
+      </w:pPr>
+      <w:rPr>
+        <w:rFonts w:ascii="Symbol" w:hAnsi="Symbol" w:hint="default"/>
+      </w:rPr>
+    </w:lvl>
+    <w:lvl w:ilvl="7" w:tplc="04090003" w:tentative="1">
+      <w:start w:val="1"/>
+      <w:numFmt w:val="bullet"/>
+      <w:lvlText w:val="o"/>
+      <w:lvlJc w:val="left"/>
+      <w:pPr>
+        <w:ind w:left="5760" w:hanging="360"/>
+      </w:pPr>
+      <w:rPr>
+        <w:rFonts w:ascii="Courier New" w:hAnsi="Courier New" w:cs="Courier New" w:hint="default"/>
+      </w:rPr>
+    </w:lvl>
+    <w:lvl w:ilvl="8" w:tplc="04090005" w:tentative="1">
+      <w:start w:val="1"/>
+      <w:numFmt w:val="bullet"/>
+      <w:lvlText w:val=""/>
+      <w:lvlJc w:val="left"/>
+      <w:pPr>
+        <w:ind w:left="6480" w:hanging="360"/>
+      </w:pPr>
+      <w:rPr>
+        <w:rFonts w:ascii="Wingdings" w:hAnsi="Wingdings" w:hint="default"/>
+      </w:rPr>
+    </w:lvl>
+  </w:abstractNum>
+  <w:abstractNum w:abstractNumId="4" w15:restartNumberingAfterBreak="0">
+    <w:nsid w:val="6A1F7DEC"/>
+    <w:multiLevelType w:val="hybridMultilevel"/>
+    <w:tmpl w:val="2E000198"/>
+    <w:lvl w:ilvl="0" w:tplc="04090001">
+      <w:start w:val="1"/>
+      <w:numFmt w:val="bullet"/>
+      <w:lvlText w:val=""/>
+      <w:lvlJc w:val="left"/>
+      <w:pPr>
+        <w:ind w:left="720" w:hanging="360"/>
+      </w:pPr>
+      <w:rPr>
+        <w:rFonts w:ascii="Symbol" w:hAnsi="Symbol" w:hint="default"/>
+      </w:rPr>
+    </w:lvl>
+    <w:lvl w:ilvl="1" w:tplc="04090003" w:tentative="1">
+      <w:start w:val="1"/>
+      <w:numFmt w:val="bullet"/>
+      <w:lvlText w:val="o"/>
+      <w:lvlJc w:val="left"/>
+      <w:pPr>
+        <w:ind w:left="1440" w:hanging="360"/>
+      </w:pPr>
+      <w:rPr>
+        <w:rFonts w:ascii="Courier New" w:hAnsi="Courier New" w:cs="Courier New" w:hint="default"/>
+      </w:rPr>
+    </w:lvl>
+    <w:lvl w:ilvl="2" w:tplc="04090005" w:tentative="1">
+      <w:start w:val="1"/>
+      <w:numFmt w:val="bullet"/>
+      <w:lvlText w:val=""/>
+      <w:lvlJc w:val="left"/>
+      <w:pPr>
+        <w:ind w:left="2160" w:hanging="360"/>
+      </w:pPr>
+      <w:rPr>
+        <w:rFonts w:ascii="Wingdings" w:hAnsi="Wingdings" w:hint="default"/>
+      </w:rPr>
+    </w:lvl>
+    <w:lvl w:ilvl="3" w:tplc="04090001" w:tentative="1">
+      <w:start w:val="1"/>
+      <w:numFmt w:val="bullet"/>
+      <w:lvlText w:val=""/>
+      <w:lvlJc w:val="left"/>
+      <w:pPr>
+        <w:ind w:left="2880" w:hanging="360"/>
+      </w:pPr>
+      <w:rPr>
+        <w:rFonts w:ascii="Symbol" w:hAnsi="Symbol" w:hint="default"/>
+      </w:rPr>
+    </w:lvl>
+    <w:lvl w:ilvl="4" w:tplc="04090003" w:tentative="1">
+      <w:start w:val="1"/>
+      <w:numFmt w:val="bullet"/>
+      <w:lvlText w:val="o"/>
+      <w:lvlJc w:val="left"/>
+      <w:pPr>
+        <w:ind w:left="3600" w:hanging="360"/>
+      </w:pPr>
+      <w:rPr>
+        <w:rFonts w:ascii="Courier New" w:hAnsi="Courier New" w:cs="Courier New" w:hint="default"/>
+      </w:rPr>
+    </w:lvl>
+    <w:lvl w:ilvl="5" w:tplc="04090005" w:tentative="1">
+      <w:start w:val="1"/>
+      <w:numFmt w:val="bullet"/>
+      <w:lvlText w:val=""/>
+      <w:lvlJc w:val="left"/>
+      <w:pPr>
+        <w:ind w:left="4320" w:hanging="360"/>
+      </w:pPr>
+      <w:rPr>
+        <w:rFonts w:ascii="Wingdings" w:hAnsi="Wingdings" w:hint="default"/>
+      </w:rPr>
+    </w:lvl>
+    <w:lvl w:ilvl="6" w:tplc="04090001" w:tentative="1">
+      <w:start w:val="1"/>
+      <w:numFmt w:val="bullet"/>
+      <w:lvlText w:val=""/>
+      <w:lvlJc w:val="left"/>
+      <w:pPr>
+        <w:ind w:left="5040" w:hanging="360"/>
+      </w:pPr>
+      <w:rPr>
+        <w:rFonts w:ascii="Symbol" w:hAnsi="Symbol" w:hint="default"/>
+      </w:rPr>
+    </w:lvl>
+    <w:lvl w:ilvl="7" w:tplc="04090003" w:tentative="1">
+      <w:start w:val="1"/>
+      <w:numFmt w:val="bullet"/>
+      <w:lvlText w:val="o"/>
+      <w:lvlJc w:val="left"/>
+      <w:pPr>
+        <w:ind w:left="5760" w:hanging="360"/>
+      </w:pPr>
+      <w:rPr>
+        <w:rFonts w:ascii="Courier New" w:hAnsi="Courier New" w:cs="Courier New" w:hint="default"/>
+      </w:rPr>
+    </w:lvl>
+    <w:lvl w:ilvl="8" w:tplc="04090005" w:tentative="1">
+      <w:start w:val="1"/>
+      <w:numFmt w:val="bullet"/>
+      <w:lvlText w:val=""/>
+      <w:lvlJc w:val="left"/>
+      <w:pPr>
+        <w:ind w:left="6480" w:hanging="360"/>
+      </w:pPr>
+      <w:rPr>
+        <w:rFonts w:ascii="Wingdings" w:hAnsi="Wingdings" w:hint="default"/>
+      </w:rPr>
+    </w:lvl>
+  </w:abstractNum>
+  <w:num w:numId="1">
+    <w:abstractNumId w:val="2"/>
+  </w:num>
+  <w:num w:numId="2">
+    <w:abstractNumId w:val="3"/>
+  </w:num>
+  <w:num w:numId="3">
+    <w:abstractNumId w:val="1"/>
+  </w:num>
+  <w:num w:numId="4">
+    <w:abstractNumId w:val="0"/>
+  </w:num>
+  <w:num w:numId="5">
+    <w:abstractNumId w:val="4"/>
+  </w:num>
+</w:numbering>
+</file>
+
 <file path=word/styles.xml><?xml version="1.0" encoding="utf-8"?>
-<w:styles xmlns:mc="http://schemas.openxmlformats.org/markup-compatibility/2006" xmlns:r="http://schemas.openxmlformats.org/officeDocument/2006/relationships" xmlns:w="http://schemas.openxmlformats.org/wordprocessingml/2006/main" xmlns:w14="http://schemas.microsoft.com/office/word/2010/wordml" xmlns:w15="http://schemas.microsoft.com/office/word/2012/wordml" xmlns:w16se="http://schemas.microsoft.com/office/word/2015/wordml/symex" mc:Ignorable="w14 w15 w16se">
+<w:styles xmlns:mc="http://schemas.openxmlformats.org/markup-compatibility/2006" xmlns:r="http://schemas.openxmlformats.org/officeDocument/2006/relationships" xmlns:w="http://schemas.openxmlformats.org/wordprocessingml/2006/main" xmlns:w14="http://schemas.microsoft.com/office/word/2010/wordml" xmlns:w15="http://schemas.microsoft.com/office/word/2012/wordml" xmlns:w16cex="http://schemas.microsoft.com/office/word/2018/wordml/cex" xmlns:w16cid="http://schemas.microsoft.com/office/word/2016/wordml/cid" xmlns:w16="http://schemas.microsoft.com/office/word/2018/wordml" xmlns:w16se="http://schemas.microsoft.com/office/word/2015/wordml/symex" mc:Ignorable="w14 w15 w16se w16cid w16 w16cex">
   <w:docDefaults>
     <w:rPrDefault>
       <w:rPr>
@@ -514,7 +1327,7 @@
       </w:pPr>
     </w:pPrDefault>
   </w:docDefaults>
-  <w:latentStyles w:defLockedState="0" w:defUIPriority="99" w:defSemiHidden="0" w:defUnhideWhenUsed="0" w:defQFormat="0" w:count="371">
+  <w:latentStyles w:defLockedState="0" w:defUIPriority="99" w:defSemiHidden="0" w:defUnhideWhenUsed="0" w:defQFormat="0" w:count="376">
     <w:lsdException w:name="Normal" w:uiPriority="0" w:qFormat="1"/>
     <w:lsdException w:name="heading 1" w:uiPriority="9" w:qFormat="1"/>
     <w:lsdException w:name="heading 2" w:semiHidden="1" w:uiPriority="9" w:unhideWhenUsed="1" w:qFormat="1"/>
@@ -620,7 +1433,6 @@
     <w:lsdException w:name="HTML Sample" w:semiHidden="1" w:unhideWhenUsed="1"/>
     <w:lsdException w:name="HTML Typewriter" w:semiHidden="1" w:unhideWhenUsed="1"/>
     <w:lsdException w:name="HTML Variable" w:semiHidden="1" w:unhideWhenUsed="1"/>
-    <w:lsdException w:name="Normal Table" w:semiHidden="1" w:unhideWhenUsed="1"/>
     <w:lsdException w:name="annotation subject" w:semiHidden="1" w:unhideWhenUsed="1"/>
     <w:lsdException w:name="No List" w:semiHidden="1" w:unhideWhenUsed="1"/>
     <w:lsdException w:name="Outline List 1" w:semiHidden="1" w:unhideWhenUsed="1"/>
@@ -663,11 +1475,8 @@
     <w:lsdException w:name="Table Contemporary" w:semiHidden="1" w:unhideWhenUsed="1"/>
     <w:lsdException w:name="Table Elegant" w:semiHidden="1" w:unhideWhenUsed="1"/>
     <w:lsdException w:name="Table Professional" w:semiHidden="1" w:unhideWhenUsed="1"/>
-    <w:lsdException w:name="Table Subtle 1" w:semiHidden="1" w:unhideWhenUsed="1"/>
     <w:lsdException w:name="Table Subtle 2" w:semiHidden="1" w:unhideWhenUsed="1"/>
     <w:lsdException w:name="Table Web 1" w:semiHidden="1" w:unhideWhenUsed="1"/>
-    <w:lsdException w:name="Table Web 2" w:semiHidden="1" w:unhideWhenUsed="1"/>
-    <w:lsdException w:name="Table Web 3" w:semiHidden="1" w:unhideWhenUsed="1"/>
     <w:lsdException w:name="Balloon Text" w:semiHidden="1" w:unhideWhenUsed="1"/>
     <w:lsdException w:name="Table Grid" w:uiPriority="39"/>
     <w:lsdException w:name="Table Theme" w:semiHidden="1" w:unhideWhenUsed="1"/>
@@ -886,6 +1695,11 @@
     <w:lsdException w:name="List Table 5 Dark Accent 6" w:uiPriority="50"/>
     <w:lsdException w:name="List Table 6 Colorful Accent 6" w:uiPriority="51"/>
     <w:lsdException w:name="List Table 7 Colorful Accent 6" w:uiPriority="52"/>
+    <w:lsdException w:name="Mention" w:semiHidden="1" w:unhideWhenUsed="1"/>
+    <w:lsdException w:name="Smart Hyperlink" w:semiHidden="1" w:unhideWhenUsed="1"/>
+    <w:lsdException w:name="Hashtag" w:semiHidden="1" w:unhideWhenUsed="1"/>
+    <w:lsdException w:name="Unresolved Mention" w:semiHidden="1" w:unhideWhenUsed="1"/>
+    <w:lsdException w:name="Smart Link" w:semiHidden="1" w:unhideWhenUsed="1"/>
   </w:latentStyles>
   <w:style w:type="paragraph" w:default="1" w:styleId="Normal">
     <w:name w:val="Normal"/>
@@ -918,6 +1732,21 @@
     <w:uiPriority w:val="99"/>
     <w:semiHidden/>
     <w:unhideWhenUsed/>
+  </w:style>
+  <w:style w:type="paragraph" w:styleId="ListParagraph">
+    <w:name w:val="List Paragraph"/>
+    <w:basedOn w:val="Normal"/>
+    <w:uiPriority w:val="34"/>
+    <w:qFormat/>
+    <w:rsid w:val="00B9572C"/>
+    <w:pPr>
+      <w:ind w:left="720"/>
+      <w:contextualSpacing/>
+    </w:pPr>
+    <w:rPr>
+      <w:szCs w:val="28"/>
+      <w:lang w:bidi="bn-BD"/>
+    </w:rPr>
   </w:style>
 </w:styles>
 </file>

</xml_diff>

<commit_message>
Revise Account Creation and follow camper user stories
</commit_message>
<xml_diff>
--- a/SRS/SRS content .docx
+++ b/SRS/SRS content .docx
@@ -60,7 +60,23 @@
     </w:p>
     <w:p>
       <w:r>
-        <w:t>Primary User Needs: The Campsite Web App will allow primary users to discover campsites in Bangladesh. Most campers or adventurers in the country struggle to find an ideal camping site, as this requires subscribing to various social media pages and surfing through different opinions in order to find an ideal campsite. Campers need to get acquainted with other campers with similar interest. The camping web application provides a platform for camping-interested people who can acquire all the necessary information about a camp, discover campers with similar interests, and introduce sites of their own. \\ \\ Secondary User Needs: In case of an error or handling of anomalies, Admins need to check the error from a primary user's perspective, and need to be able to have write properties over any posts.</w:t>
+        <w:t xml:space="preserve">Primary User Needs: The Campsite Web App will allow primary users to discover campsites in Bangladesh. Most campers or adventurers in the country struggle to find an ideal camping site, as this requires subscribing to various social media pages and surfing through different opinions </w:t>
+      </w:r>
+      <w:proofErr w:type="gramStart"/>
+      <w:r>
+        <w:t>in order to</w:t>
+      </w:r>
+      <w:proofErr w:type="gramEnd"/>
+      <w:r>
+        <w:t xml:space="preserve"> find an ideal campsite. Campers need to get acquainted with other campers with similar interest. The camping web application provides a platform for camping-interested people who can acquire all the necessary information about a camp, discover campers with similar interests, and introduce sites of their own. \\ \\ Secondary User Needs: In case of an error or handling of anomalies, Admins need to check the error from a primary user's </w:t>
+      </w:r>
+      <w:proofErr w:type="gramStart"/>
+      <w:r>
+        <w:t>perspective, and</w:t>
+      </w:r>
+      <w:proofErr w:type="gramEnd"/>
+      <w:r>
+        <w:t xml:space="preserve"> need to be able to have write properties over any posts.</w:t>
       </w:r>
     </w:p>
     <w:p/>
@@ -110,10 +126,7 @@
     </w:p>
     <w:p>
       <w:r>
-        <w:t>As a user, I need to</w:t>
-      </w:r>
-      <w:r>
-        <w:t xml:space="preserve"> create a user account first. Only then I will be able to use the other features. </w:t>
+        <w:t xml:space="preserve">As a user, I need to create a user account, so that I can review, add/delete/edit or post campgrounds. </w:t>
       </w:r>
     </w:p>
     <w:p>
@@ -121,11 +134,20 @@
         <w:pStyle w:val="ListParagraph"/>
         <w:numPr>
           <w:ilvl w:val="0"/>
-          <w:numId w:val="1"/>
-        </w:numPr>
-      </w:pPr>
-      <w:r>
-        <w:t>A user can set a username for the app.</w:t>
+          <w:numId w:val="6"/>
+        </w:numPr>
+        <w:spacing w:line="256" w:lineRule="auto"/>
+      </w:pPr>
+      <w:r>
+        <w:t xml:space="preserve">A user must add email, </w:t>
+      </w:r>
+      <w:proofErr w:type="gramStart"/>
+      <w:r>
+        <w:t>password</w:t>
+      </w:r>
+      <w:proofErr w:type="gramEnd"/>
+      <w:r>
+        <w:t xml:space="preserve"> and a username to create an account.</w:t>
       </w:r>
     </w:p>
     <w:p>
@@ -133,11 +155,12 @@
         <w:pStyle w:val="ListParagraph"/>
         <w:numPr>
           <w:ilvl w:val="0"/>
-          <w:numId w:val="1"/>
-        </w:numPr>
-      </w:pPr>
-      <w:r>
-        <w:t>A user can create an account simply by signing up with e-mail address.</w:t>
+          <w:numId w:val="6"/>
+        </w:numPr>
+        <w:spacing w:line="256" w:lineRule="auto"/>
+      </w:pPr>
+      <w:r>
+        <w:t>A user cannot create multiple accounts under the same email or username.</w:t>
       </w:r>
     </w:p>
     <w:p>
@@ -145,11 +168,41 @@
         <w:pStyle w:val="ListParagraph"/>
         <w:numPr>
           <w:ilvl w:val="0"/>
-          <w:numId w:val="1"/>
-        </w:numPr>
-      </w:pPr>
-      <w:r>
-        <w:t xml:space="preserve">A user must set a password for the account. </w:t>
+          <w:numId w:val="6"/>
+        </w:numPr>
+        <w:spacing w:line="256" w:lineRule="auto"/>
+      </w:pPr>
+      <w:r>
+        <w:t>Password should have a minimum length of six characters.</w:t>
+      </w:r>
+    </w:p>
+    <w:p>
+      <w:pPr>
+        <w:pStyle w:val="ListParagraph"/>
+        <w:numPr>
+          <w:ilvl w:val="0"/>
+          <w:numId w:val="6"/>
+        </w:numPr>
+        <w:spacing w:line="256" w:lineRule="auto"/>
+      </w:pPr>
+      <w:r>
+        <w:t xml:space="preserve">Optional fields are first name, last </w:t>
+      </w:r>
+      <w:proofErr w:type="gramStart"/>
+      <w:r>
+        <w:t>name</w:t>
+      </w:r>
+      <w:proofErr w:type="gramEnd"/>
+      <w:r>
+        <w:t xml:space="preserve"> and avatar </w:t>
+      </w:r>
+      <w:proofErr w:type="spellStart"/>
+      <w:r>
+        <w:t>url</w:t>
+      </w:r>
+      <w:proofErr w:type="spellEnd"/>
+      <w:r>
+        <w:t xml:space="preserve">. </w:t>
       </w:r>
     </w:p>
     <w:p>
@@ -170,14 +223,13 @@
         <w:pStyle w:val="ListParagraph"/>
         <w:numPr>
           <w:ilvl w:val="0"/>
-          <w:numId w:val="2"/>
-        </w:numPr>
-      </w:pPr>
-      <w:r>
-        <w:t xml:space="preserve">From </w:t>
-      </w:r>
-      <w:r>
-        <w:t>home page, click on ‘Create Account’.</w:t>
+          <w:numId w:val="7"/>
+        </w:numPr>
+        <w:spacing w:line="256" w:lineRule="auto"/>
+      </w:pPr>
+      <w:r>
+        <w:lastRenderedPageBreak/>
+        <w:t>From “Campgrounds” page, click on ‘Sign up’.</w:t>
       </w:r>
     </w:p>
     <w:p>
@@ -185,12 +237,20 @@
         <w:pStyle w:val="ListParagraph"/>
         <w:numPr>
           <w:ilvl w:val="0"/>
-          <w:numId w:val="2"/>
-        </w:numPr>
-      </w:pPr>
-      <w:r>
-        <w:lastRenderedPageBreak/>
-        <w:t xml:space="preserve">An interface will appear. </w:t>
+          <w:numId w:val="7"/>
+        </w:numPr>
+        <w:spacing w:line="256" w:lineRule="auto"/>
+      </w:pPr>
+      <w:r>
+        <w:t xml:space="preserve">A </w:t>
+      </w:r>
+      <w:proofErr w:type="gramStart"/>
+      <w:r>
+        <w:t>Sign Up</w:t>
+      </w:r>
+      <w:proofErr w:type="gramEnd"/>
+      <w:r>
+        <w:t xml:space="preserve"> form will appear. </w:t>
       </w:r>
     </w:p>
     <w:p>
@@ -198,11 +258,51 @@
         <w:pStyle w:val="ListParagraph"/>
         <w:numPr>
           <w:ilvl w:val="0"/>
-          <w:numId w:val="3"/>
-        </w:numPr>
-      </w:pPr>
-      <w:r>
-        <w:t>The user will be asked to provide a valid e-mail address.</w:t>
+          <w:numId w:val="7"/>
+        </w:numPr>
+        <w:spacing w:line="256" w:lineRule="auto"/>
+      </w:pPr>
+      <w:r>
+        <w:t>Fill in the necessary fields.</w:t>
+      </w:r>
+    </w:p>
+    <w:p>
+      <w:pPr>
+        <w:pStyle w:val="ListParagraph"/>
+        <w:numPr>
+          <w:ilvl w:val="1"/>
+          <w:numId w:val="7"/>
+        </w:numPr>
+        <w:spacing w:line="256" w:lineRule="auto"/>
+      </w:pPr>
+      <w:r>
+        <w:t>Omitting any required fields and clicking on “Submit” will invoke “Field required” messages under required field(s).</w:t>
+      </w:r>
+    </w:p>
+    <w:p>
+      <w:pPr>
+        <w:pStyle w:val="ListParagraph"/>
+        <w:numPr>
+          <w:ilvl w:val="1"/>
+          <w:numId w:val="7"/>
+        </w:numPr>
+        <w:spacing w:line="256" w:lineRule="auto"/>
+      </w:pPr>
+      <w:r>
+        <w:t>Entering an invalid email and clicking “Submit” will notify the user to type in a valid email through a similar form of message.</w:t>
+      </w:r>
+    </w:p>
+    <w:p>
+      <w:pPr>
+        <w:pStyle w:val="ListParagraph"/>
+        <w:numPr>
+          <w:ilvl w:val="1"/>
+          <w:numId w:val="7"/>
+        </w:numPr>
+        <w:spacing w:line="256" w:lineRule="auto"/>
+      </w:pPr>
+      <w:r>
+        <w:t>Avatar URL can be left empty.</w:t>
       </w:r>
     </w:p>
     <w:p>
@@ -210,11 +310,12 @@
         <w:pStyle w:val="ListParagraph"/>
         <w:numPr>
           <w:ilvl w:val="0"/>
-          <w:numId w:val="3"/>
-        </w:numPr>
-      </w:pPr>
-      <w:r>
-        <w:t>The user will be asked to set a password.</w:t>
+          <w:numId w:val="7"/>
+        </w:numPr>
+        <w:spacing w:line="256" w:lineRule="auto"/>
+      </w:pPr>
+      <w:r>
+        <w:t xml:space="preserve">Click on “Submit” </w:t>
       </w:r>
     </w:p>
     <w:p>
@@ -222,11 +323,54 @@
         <w:pStyle w:val="ListParagraph"/>
         <w:numPr>
           <w:ilvl w:val="0"/>
-          <w:numId w:val="3"/>
-        </w:numPr>
-      </w:pPr>
-      <w:r>
-        <w:t xml:space="preserve">The user will be asked to set a unique username. </w:t>
+          <w:numId w:val="7"/>
+        </w:numPr>
+        <w:spacing w:line="256" w:lineRule="auto"/>
+      </w:pPr>
+      <w:r>
+        <w:t xml:space="preserve">System redirects to “Campgrounds” page with flash message “Welcome to </w:t>
+      </w:r>
+      <w:proofErr w:type="spellStart"/>
+      <w:r>
+        <w:t>BonFyr</w:t>
+      </w:r>
+      <w:proofErr w:type="spellEnd"/>
+      <w:r>
+        <w:t>, User”.</w:t>
+      </w:r>
+    </w:p>
+    <w:p>
+      <w:pPr>
+        <w:pStyle w:val="ListParagraph"/>
+        <w:numPr>
+          <w:ilvl w:val="1"/>
+          <w:numId w:val="7"/>
+        </w:numPr>
+        <w:spacing w:line="256" w:lineRule="auto"/>
+      </w:pPr>
+      <w:r>
+        <w:t xml:space="preserve">Any network or unidentified error will redirect the user to the </w:t>
+      </w:r>
+      <w:proofErr w:type="gramStart"/>
+      <w:r>
+        <w:t>sign up</w:t>
+      </w:r>
+      <w:proofErr w:type="gramEnd"/>
+      <w:r>
+        <w:t xml:space="preserve"> form with the flash message “An unexpected error occurred. Please try again”.</w:t>
+      </w:r>
+    </w:p>
+    <w:p>
+      <w:pPr>
+        <w:pStyle w:val="ListParagraph"/>
+        <w:numPr>
+          <w:ilvl w:val="1"/>
+          <w:numId w:val="7"/>
+        </w:numPr>
+        <w:spacing w:line="256" w:lineRule="auto"/>
+      </w:pPr>
+      <w:r>
+        <w:t xml:space="preserve">Once registered, link to the camper’s profile will appear on the right side of the top navigation bar in the form of the camper’s username. </w:t>
       </w:r>
     </w:p>
     <w:p>
@@ -235,14 +379,7 @@
           <w:b/>
           <w:bCs/>
         </w:rPr>
-        <w:t>Feature:</w:t>
-      </w:r>
-      <w:r>
-        <w:rPr>
-          <w:b/>
-          <w:bCs/>
-        </w:rPr>
-        <w:t xml:space="preserve"> Follow Camper </w:t>
+        <w:t xml:space="preserve">Feature: Follow Camper </w:t>
       </w:r>
     </w:p>
     <w:p>
@@ -260,10 +397,7 @@
     </w:p>
     <w:p>
       <w:r>
-        <w:t>As a user, I</w:t>
-      </w:r>
-      <w:r>
-        <w:t xml:space="preserve"> can follow another camper and see the camps they have added.</w:t>
+        <w:t>As a user, I need to follow another camper(s) so that I can get notified when the camper posts another campground.</w:t>
       </w:r>
     </w:p>
     <w:p>
@@ -271,11 +405,12 @@
         <w:pStyle w:val="ListParagraph"/>
         <w:numPr>
           <w:ilvl w:val="0"/>
-          <w:numId w:val="4"/>
-        </w:numPr>
-      </w:pPr>
-      <w:r>
-        <w:t>A user can follow a fellow camper using the app.</w:t>
+          <w:numId w:val="8"/>
+        </w:numPr>
+        <w:spacing w:line="256" w:lineRule="auto"/>
+      </w:pPr>
+      <w:r>
+        <w:t>Only a registered user can follow another camper.</w:t>
       </w:r>
     </w:p>
     <w:p>
@@ -283,8 +418,22 @@
         <w:pStyle w:val="ListParagraph"/>
         <w:numPr>
           <w:ilvl w:val="0"/>
-          <w:numId w:val="4"/>
-        </w:numPr>
+          <w:numId w:val="8"/>
+        </w:numPr>
+        <w:spacing w:line="256" w:lineRule="auto"/>
+      </w:pPr>
+      <w:r>
+        <w:t>A camper can only be followed if the camper is registered.</w:t>
+      </w:r>
+    </w:p>
+    <w:p>
+      <w:pPr>
+        <w:pStyle w:val="ListParagraph"/>
+        <w:numPr>
+          <w:ilvl w:val="0"/>
+          <w:numId w:val="8"/>
+        </w:numPr>
+        <w:spacing w:line="256" w:lineRule="auto"/>
       </w:pPr>
       <w:r>
         <w:t xml:space="preserve">Whenever a camper the user follows adds a new camp, the user will get an </w:t>
@@ -303,11 +452,12 @@
         <w:pStyle w:val="ListParagraph"/>
         <w:numPr>
           <w:ilvl w:val="0"/>
-          <w:numId w:val="4"/>
-        </w:numPr>
-      </w:pPr>
-      <w:r>
-        <w:t>The follower will be able to view the camps added by the camper they are following.</w:t>
+          <w:numId w:val="8"/>
+        </w:numPr>
+        <w:spacing w:line="256" w:lineRule="auto"/>
+      </w:pPr>
+      <w:r>
+        <w:t>The option to follow will only appear in the followed camper’s profile.</w:t>
       </w:r>
     </w:p>
     <w:p>
@@ -328,11 +478,12 @@
         <w:pStyle w:val="ListParagraph"/>
         <w:numPr>
           <w:ilvl w:val="0"/>
-          <w:numId w:val="5"/>
-        </w:numPr>
-      </w:pPr>
-      <w:r>
-        <w:t>Click on the username of the camper you want to follow</w:t>
+          <w:numId w:val="9"/>
+        </w:numPr>
+        <w:spacing w:line="256" w:lineRule="auto"/>
+      </w:pPr>
+      <w:r>
+        <w:t>Navigate to a Campground page.</w:t>
       </w:r>
     </w:p>
     <w:p>
@@ -340,11 +491,107 @@
         <w:pStyle w:val="ListParagraph"/>
         <w:numPr>
           <w:ilvl w:val="0"/>
-          <w:numId w:val="5"/>
-        </w:numPr>
-      </w:pPr>
-      <w:r>
-        <w:t xml:space="preserve">Click on ‘follow’. </w:t>
+          <w:numId w:val="9"/>
+        </w:numPr>
+        <w:spacing w:line="256" w:lineRule="auto"/>
+      </w:pPr>
+      <w:r>
+        <w:t>Click on the author’s profile link under “Submitted by”</w:t>
+      </w:r>
+    </w:p>
+    <w:p>
+      <w:pPr>
+        <w:pStyle w:val="ListParagraph"/>
+        <w:numPr>
+          <w:ilvl w:val="0"/>
+          <w:numId w:val="9"/>
+        </w:numPr>
+        <w:spacing w:line="256" w:lineRule="auto"/>
+      </w:pPr>
+      <w:r>
+        <w:t>Author’s profile page opens.</w:t>
+      </w:r>
+    </w:p>
+    <w:p>
+      <w:pPr>
+        <w:pStyle w:val="ListParagraph"/>
+        <w:numPr>
+          <w:ilvl w:val="0"/>
+          <w:numId w:val="9"/>
+        </w:numPr>
+        <w:spacing w:line="256" w:lineRule="auto"/>
+      </w:pPr>
+      <w:r>
+        <w:t>Click on “Follow Camper”.</w:t>
+      </w:r>
+    </w:p>
+    <w:p>
+      <w:pPr>
+        <w:pStyle w:val="ListParagraph"/>
+        <w:numPr>
+          <w:ilvl w:val="1"/>
+          <w:numId w:val="9"/>
+        </w:numPr>
+        <w:spacing w:line="256" w:lineRule="auto"/>
+      </w:pPr>
+      <w:r>
+        <w:t>If the user(follower) is not registered, this will lead to the Sign In form with the flash message “You can follow a camper only if you are signed in.”</w:t>
+      </w:r>
+    </w:p>
+    <w:p>
+      <w:pPr>
+        <w:pStyle w:val="ListParagraph"/>
+        <w:numPr>
+          <w:ilvl w:val="1"/>
+          <w:numId w:val="9"/>
+        </w:numPr>
+        <w:spacing w:line="256" w:lineRule="auto"/>
+      </w:pPr>
+      <w:r>
+        <w:t>If there is a network or unidentified error, the system redirects to the same page with the flash message “An unexpected error occurred. Try again”. Option to follow still available.</w:t>
+      </w:r>
+    </w:p>
+    <w:p>
+      <w:pPr>
+        <w:pStyle w:val="ListParagraph"/>
+        <w:numPr>
+          <w:ilvl w:val="0"/>
+          <w:numId w:val="9"/>
+        </w:numPr>
+        <w:spacing w:line="256" w:lineRule="auto"/>
+      </w:pPr>
+      <w:r>
+        <w:t xml:space="preserve">“Follow” button turns to “Following” and flash message </w:t>
+      </w:r>
+      <w:proofErr w:type="gramStart"/>
+      <w:r>
+        <w:t>saying</w:t>
+      </w:r>
+      <w:proofErr w:type="gramEnd"/>
+      <w:r>
+        <w:t xml:space="preserve"> “You are now following </w:t>
+      </w:r>
+      <w:r>
+        <w:rPr>
+          <w:i/>
+        </w:rPr>
+        <w:t>User</w:t>
+      </w:r>
+      <w:r>
+        <w:t>”.</w:t>
+      </w:r>
+    </w:p>
+    <w:p>
+      <w:pPr>
+        <w:pStyle w:val="ListParagraph"/>
+        <w:numPr>
+          <w:ilvl w:val="0"/>
+          <w:numId w:val="9"/>
+        </w:numPr>
+        <w:spacing w:line="256" w:lineRule="auto"/>
+      </w:pPr>
+      <w:r>
+        <w:t>User will receive a new notification if followed camper posts a new campground.</w:t>
       </w:r>
     </w:p>
     <w:p>
@@ -362,7 +609,15 @@
     </w:p>
     <w:p>
       <w:r>
-        <w:t>As a user, I need to visit a camp's page and view its price, location, description and weather information, so that I can decide if the camp would be an ideal choice for me.</w:t>
+        <w:t xml:space="preserve">As a user, I need to visit a camp's page and view its price, location, </w:t>
+      </w:r>
+      <w:proofErr w:type="gramStart"/>
+      <w:r>
+        <w:t>description</w:t>
+      </w:r>
+      <w:proofErr w:type="gramEnd"/>
+      <w:r>
+        <w:t xml:space="preserve"> and weather information, so that I can decide if the camp would be an ideal choice for me.</w:t>
       </w:r>
     </w:p>
     <w:p>
@@ -372,7 +627,16 @@
     </w:p>
     <w:p>
       <w:r>
-        <w:t xml:space="preserve">    \item Demographic Information includes a camp's pictures, description, price, location and its author's profile link. </w:t>
+        <w:lastRenderedPageBreak/>
+        <w:t xml:space="preserve">    \item Demographic Information includes a camp's pictures, description, price, </w:t>
+      </w:r>
+      <w:proofErr w:type="gramStart"/>
+      <w:r>
+        <w:t>location</w:t>
+      </w:r>
+      <w:proofErr w:type="gramEnd"/>
+      <w:r>
+        <w:t xml:space="preserve"> and its author's profile link. </w:t>
       </w:r>
     </w:p>
     <w:p>
@@ -411,175 +675,6 @@
     <w:p>
       <w:r>
         <w:t>\</w:t>
-      </w:r>
-      <w:proofErr w:type="spellStart"/>
-      <w:r>
-        <w:t>textbf</w:t>
-      </w:r>
-      <w:proofErr w:type="spellEnd"/>
-      <w:r>
-        <w:t>{Confirmation}</w:t>
-      </w:r>
-    </w:p>
-    <w:p>
-      <w:r>
-        <w:t>\begin{enumerate}</w:t>
-      </w:r>
-    </w:p>
-    <w:p>
-      <w:r>
-        <w:t xml:space="preserve">    \item From Home page, click on "View Our Campgrounds".</w:t>
-      </w:r>
-    </w:p>
-    <w:p>
-      <w:r>
-        <w:t xml:space="preserve">    \item System redirects to "Campgrounds" page. </w:t>
-      </w:r>
-    </w:p>
-    <w:p>
-      <w:r>
-        <w:t xml:space="preserve">    \item From "Campgrounds" page, click on a camp's link to go to its page.</w:t>
-      </w:r>
-    </w:p>
-    <w:p>
-      <w:r>
-        <w:t xml:space="preserve">    \begin{enumerate}</w:t>
-      </w:r>
-    </w:p>
-    <w:p>
-      <w:r>
-        <w:t xml:space="preserve">        \item Click on "More Info" in any of the showcased campgrounds to see if it leads to the page of the camp.</w:t>
-      </w:r>
-    </w:p>
-    <w:p>
-      <w:r>
-        <w:lastRenderedPageBreak/>
-        <w:t xml:space="preserve">        \item Search for a camp and then click on "More Info" in of the resulted campgrounds to see if it redirects to the page of the camp.</w:t>
-      </w:r>
-    </w:p>
-    <w:p>
-      <w:r>
-        <w:t xml:space="preserve">        \item As a logged in user, if you have added campgrounds of your own, navigate to your profile and click on any of the campgrounds listed under "My Campgrounds" to see if it leads to the camp's page.</w:t>
-      </w:r>
-    </w:p>
-    <w:p>
-      <w:r>
-        <w:t xml:space="preserve">    \end{enumerate}</w:t>
-      </w:r>
-    </w:p>
-    <w:p>
-      <w:r>
-        <w:t xml:space="preserve">    \item User can see weather conditions, description, price and location in the camp's page.</w:t>
-      </w:r>
-    </w:p>
-    <w:p>
-      <w:r>
-        <w:t xml:space="preserve">    \begin{enumerate}</w:t>
-      </w:r>
-    </w:p>
-    <w:p>
-      <w:r>
-        <w:t xml:space="preserve">        \item </w:t>
-      </w:r>
-      <w:proofErr w:type="gramStart"/>
-      <w:r>
-        <w:t>From</w:t>
-      </w:r>
-      <w:proofErr w:type="gramEnd"/>
-      <w:r>
-        <w:t xml:space="preserve"> the camp's page, click on the author's profile link.</w:t>
-      </w:r>
-    </w:p>
-    <w:p>
-      <w:r>
-        <w:t xml:space="preserve">        \item Click on one of the campground's link under "Author's Campgrounds" to see if it leads to the camp's page.</w:t>
-      </w:r>
-    </w:p>
-    <w:p>
-      <w:r>
-        <w:t xml:space="preserve">    \end{enumerate}</w:t>
-      </w:r>
-    </w:p>
-    <w:p>
-      <w:r>
-        <w:t>\end{enumerate}</w:t>
-      </w:r>
-    </w:p>
-    <w:p>
-      <w:r>
-        <w:t>\</w:t>
-      </w:r>
-      <w:proofErr w:type="gramStart"/>
-      <w:r>
-        <w:t>subsection{</w:t>
-      </w:r>
-      <w:proofErr w:type="gramEnd"/>
-      <w:r>
-        <w:t>Feature: Sending Email to a Camper}</w:t>
-      </w:r>
-    </w:p>
-    <w:p>
-      <w:r>
-        <w:t>\</w:t>
-      </w:r>
-      <w:proofErr w:type="spellStart"/>
-      <w:r>
-        <w:t>textbf</w:t>
-      </w:r>
-      <w:proofErr w:type="spellEnd"/>
-      <w:r>
-        <w:t>{As a} camper, \\ \</w:t>
-      </w:r>
-      <w:proofErr w:type="spellStart"/>
-      <w:r>
-        <w:t>textbf</w:t>
-      </w:r>
-      <w:proofErr w:type="spellEnd"/>
-      <w:r>
-        <w:t>{I need to} send email to another camper \\ \</w:t>
-      </w:r>
-      <w:proofErr w:type="spellStart"/>
-      <w:r>
-        <w:t>textbf</w:t>
-      </w:r>
-      <w:proofErr w:type="spellEnd"/>
-      <w:r>
-        <w:t>{so that} I can arrange a booking or gain more information about desired camp.</w:t>
-      </w:r>
-    </w:p>
-    <w:p>
-      <w:r>
-        <w:t>\begin{itemize}</w:t>
-      </w:r>
-    </w:p>
-    <w:p>
-      <w:r>
-        <w:t xml:space="preserve">    \item Only registered users can send mails to campers.</w:t>
-      </w:r>
-    </w:p>
-    <w:p>
-      <w:r>
-        <w:t xml:space="preserve">    \item Option to send mail will only be available in a recipient camper's profile.</w:t>
-      </w:r>
-    </w:p>
-    <w:p>
-      <w:r>
-        <w:t>\end{itemize}</w:t>
-      </w:r>
-    </w:p>
-    <w:p>
-      <w:r>
-        <w:t>\subsubsection{Confirmation}</w:t>
-      </w:r>
-    </w:p>
-    <w:p>
-      <w:r>
-        <w:t>\begin{itemize}</w:t>
-      </w:r>
-    </w:p>
-    <w:p>
-      <w:r>
-        <w:t xml:space="preserve">    \item \</w:t>
       </w:r>
       <w:proofErr w:type="spellStart"/>
       <w:proofErr w:type="gramStart"/>
@@ -592,6 +687,204 @@
       </w:r>
       <w:proofErr w:type="gramEnd"/>
       <w:r>
+        <w:t>Confirmation}</w:t>
+      </w:r>
+    </w:p>
+    <w:p>
+      <w:r>
+        <w:t>\begin{enumerate}</w:t>
+      </w:r>
+    </w:p>
+    <w:p>
+      <w:r>
+        <w:t xml:space="preserve">    \item From Home page, click on "View Our Campgrounds".</w:t>
+      </w:r>
+    </w:p>
+    <w:p>
+      <w:r>
+        <w:t xml:space="preserve">    \item System redirects to "Campgrounds" page. </w:t>
+      </w:r>
+    </w:p>
+    <w:p>
+      <w:r>
+        <w:t xml:space="preserve">    \item </w:t>
+      </w:r>
+      <w:proofErr w:type="gramStart"/>
+      <w:r>
+        <w:t>From</w:t>
+      </w:r>
+      <w:proofErr w:type="gramEnd"/>
+      <w:r>
+        <w:t xml:space="preserve"> "Campgrounds" page, click on a camp's link to go to its page.</w:t>
+      </w:r>
+    </w:p>
+    <w:p>
+      <w:r>
+        <w:t xml:space="preserve">    \begin{enumerate}</w:t>
+      </w:r>
+    </w:p>
+    <w:p>
+      <w:r>
+        <w:t xml:space="preserve">        \item Click on "More Info" in any of the showcased campgrounds to see if it leads to the page of the camp.</w:t>
+      </w:r>
+    </w:p>
+    <w:p>
+      <w:r>
+        <w:t xml:space="preserve">        \item Search for a camp and then click on "More Info" in of the resulted campgrounds to see if it redirects to the page of the camp.</w:t>
+      </w:r>
+    </w:p>
+    <w:p>
+      <w:r>
+        <w:t xml:space="preserve">        \item As a logged in user, if you have added campgrounds of your own, navigate to your profile and click on any of the campgrounds listed under "My Campgrounds" to see if it leads to the camp's page.</w:t>
+      </w:r>
+    </w:p>
+    <w:p>
+      <w:r>
+        <w:t xml:space="preserve">    \end{enumerate}</w:t>
+      </w:r>
+    </w:p>
+    <w:p>
+      <w:r>
+        <w:t xml:space="preserve">    \item User can see weather conditions, description, </w:t>
+      </w:r>
+      <w:proofErr w:type="gramStart"/>
+      <w:r>
+        <w:t>price</w:t>
+      </w:r>
+      <w:proofErr w:type="gramEnd"/>
+      <w:r>
+        <w:t xml:space="preserve"> and location in the camp's page.</w:t>
+      </w:r>
+    </w:p>
+    <w:p>
+      <w:r>
+        <w:t xml:space="preserve">    \begin{enumerate}</w:t>
+      </w:r>
+    </w:p>
+    <w:p>
+      <w:r>
+        <w:t xml:space="preserve">        \item </w:t>
+      </w:r>
+      <w:proofErr w:type="gramStart"/>
+      <w:r>
+        <w:t>From</w:t>
+      </w:r>
+      <w:proofErr w:type="gramEnd"/>
+      <w:r>
+        <w:t xml:space="preserve"> the camp's page, click on the author's profile link.</w:t>
+      </w:r>
+    </w:p>
+    <w:p>
+      <w:r>
+        <w:t xml:space="preserve">        \item Click on one of the campground's link under "Author's Campgrounds" to see if it leads to the camp's page.</w:t>
+      </w:r>
+    </w:p>
+    <w:p>
+      <w:r>
+        <w:t xml:space="preserve">    \end{enumerate}</w:t>
+      </w:r>
+    </w:p>
+    <w:p>
+      <w:r>
+        <w:t>\end{enumerate}</w:t>
+      </w:r>
+    </w:p>
+    <w:p>
+      <w:r>
+        <w:t>\</w:t>
+      </w:r>
+      <w:proofErr w:type="gramStart"/>
+      <w:r>
+        <w:t>subsection{</w:t>
+      </w:r>
+      <w:proofErr w:type="gramEnd"/>
+      <w:r>
+        <w:t>Feature: Sending Email to a Camper}</w:t>
+      </w:r>
+    </w:p>
+    <w:p>
+      <w:r>
+        <w:t>\</w:t>
+      </w:r>
+      <w:proofErr w:type="spellStart"/>
+      <w:r>
+        <w:t>textbf</w:t>
+      </w:r>
+      <w:proofErr w:type="spellEnd"/>
+      <w:r>
+        <w:t>{As a} camper, \\ \</w:t>
+      </w:r>
+      <w:proofErr w:type="spellStart"/>
+      <w:r>
+        <w:t>textbf</w:t>
+      </w:r>
+      <w:proofErr w:type="spellEnd"/>
+      <w:r>
+        <w:t>{I need to} send email to another camper \\ \</w:t>
+      </w:r>
+      <w:proofErr w:type="spellStart"/>
+      <w:r>
+        <w:t>textbf</w:t>
+      </w:r>
+      <w:proofErr w:type="spellEnd"/>
+      <w:r>
+        <w:t>{so that} I can arrange a booking or gain more information about desired camp.</w:t>
+      </w:r>
+    </w:p>
+    <w:p>
+      <w:r>
+        <w:t>\begin{itemize}</w:t>
+      </w:r>
+    </w:p>
+    <w:p>
+      <w:r>
+        <w:lastRenderedPageBreak/>
+        <w:t xml:space="preserve">    \item Only registered users can send mails to campers.</w:t>
+      </w:r>
+    </w:p>
+    <w:p>
+      <w:r>
+        <w:t xml:space="preserve">    \item Option to send mail will only be available in a recipient camper's profile.</w:t>
+      </w:r>
+    </w:p>
+    <w:p>
+      <w:r>
+        <w:t>\end{itemize}</w:t>
+      </w:r>
+    </w:p>
+    <w:p>
+      <w:r>
+        <w:t>\</w:t>
+      </w:r>
+      <w:proofErr w:type="gramStart"/>
+      <w:r>
+        <w:t>subsubsection{</w:t>
+      </w:r>
+      <w:proofErr w:type="gramEnd"/>
+      <w:r>
+        <w:t>Confirmation}</w:t>
+      </w:r>
+    </w:p>
+    <w:p>
+      <w:r>
+        <w:t>\begin{itemize}</w:t>
+      </w:r>
+    </w:p>
+    <w:p>
+      <w:r>
+        <w:t xml:space="preserve">    \item \</w:t>
+      </w:r>
+      <w:proofErr w:type="spellStart"/>
+      <w:proofErr w:type="gramStart"/>
+      <w:r>
+        <w:t>textbf</w:t>
+      </w:r>
+      <w:proofErr w:type="spellEnd"/>
+      <w:r>
+        <w:t>{</w:t>
+      </w:r>
+      <w:proofErr w:type="gramEnd"/>
+      <w:r>
         <w:t>Prerequisite:} User must be logged in.</w:t>
       </w:r>
     </w:p>
@@ -632,85 +925,85 @@
     </w:p>
     <w:p>
       <w:r>
+        <w:t xml:space="preserve">    \item System redirects to author's profile page.</w:t>
+      </w:r>
+    </w:p>
+    <w:p>
+      <w:r>
+        <w:t xml:space="preserve">    \item Click on "Mail Camper" link/button.</w:t>
+      </w:r>
+    </w:p>
+    <w:p>
+      <w:r>
+        <w:t xml:space="preserve">    \item "Send Mail" page opens with a form for submitting mail.</w:t>
+      </w:r>
+    </w:p>
+    <w:p>
+      <w:r>
+        <w:t xml:space="preserve">    \begin{itemize}</w:t>
+      </w:r>
+    </w:p>
+    <w:p>
+      <w:r>
+        <w:t xml:space="preserve">        \item </w:t>
+      </w:r>
+      <w:proofErr w:type="gramStart"/>
+      <w:r>
+        <w:t>The</w:t>
+      </w:r>
+      <w:proofErr w:type="gramEnd"/>
+      <w:r>
+        <w:t xml:space="preserve"> form contains a text field and a "Send" button.</w:t>
+      </w:r>
+    </w:p>
+    <w:p>
+      <w:r>
+        <w:t xml:space="preserve">    \end{itemize}</w:t>
+      </w:r>
+    </w:p>
+    <w:p>
+      <w:r>
+        <w:t xml:space="preserve">    \item Fill up the text field and click on "Send".</w:t>
+      </w:r>
+    </w:p>
+    <w:p>
+      <w:r>
+        <w:t xml:space="preserve">    \begin{itemize}</w:t>
+      </w:r>
+    </w:p>
+    <w:p>
+      <w:r>
+        <w:t xml:space="preserve">        \item Clicking the "Send" button without filling up the form should notify the user to fill up the text area.</w:t>
+      </w:r>
+    </w:p>
+    <w:p>
+      <w:r>
+        <w:t xml:space="preserve">    \end{itemize}</w:t>
+      </w:r>
+    </w:p>
+    <w:p>
+      <w:r>
+        <w:t xml:space="preserve">    \item System redirects to author's profile with flash message "Mail sent successfully."</w:t>
+      </w:r>
+    </w:p>
+    <w:p>
+      <w:r>
+        <w:t xml:space="preserve">    \begin{itemize}</w:t>
+      </w:r>
+    </w:p>
+    <w:p>
+      <w:r>
+        <w:t xml:space="preserve">        \item Any network or unidentified error should redirect the user to author's profile page with flash message "There was a problem sending the mail. Please try again."</w:t>
+      </w:r>
+    </w:p>
+    <w:p>
+      <w:r>
+        <w:t xml:space="preserve">    \end{itemize}</w:t>
+      </w:r>
+    </w:p>
+    <w:p>
+      <w:r>
         <w:lastRenderedPageBreak/>
-        <w:t xml:space="preserve">    \item System redirects to author's profile page.</w:t>
-      </w:r>
-    </w:p>
-    <w:p>
-      <w:r>
-        <w:t xml:space="preserve">    \item Click on "Mail Camper" link/button.</w:t>
-      </w:r>
-    </w:p>
-    <w:p>
-      <w:r>
-        <w:t xml:space="preserve">    \item "Send Mail" page opens with a form for submitting mail.</w:t>
-      </w:r>
-    </w:p>
-    <w:p>
-      <w:r>
-        <w:t xml:space="preserve">    \begin{itemize}</w:t>
-      </w:r>
-    </w:p>
-    <w:p>
-      <w:r>
-        <w:t xml:space="preserve">        \item </w:t>
-      </w:r>
-      <w:proofErr w:type="gramStart"/>
-      <w:r>
-        <w:t>The</w:t>
-      </w:r>
-      <w:proofErr w:type="gramEnd"/>
-      <w:r>
-        <w:t xml:space="preserve"> form contains a text field and a "Send" button.</w:t>
-      </w:r>
-    </w:p>
-    <w:p>
-      <w:r>
-        <w:t xml:space="preserve">    \end{itemize}</w:t>
-      </w:r>
-    </w:p>
-    <w:p>
-      <w:r>
-        <w:t xml:space="preserve">    \item Fill up the text field and click on "Send".</w:t>
-      </w:r>
-    </w:p>
-    <w:p>
-      <w:r>
-        <w:t xml:space="preserve">    \begin{itemize}</w:t>
-      </w:r>
-    </w:p>
-    <w:p>
-      <w:r>
-        <w:t xml:space="preserve">        \item Clicking the "Send" button without filling up the form should notify the user to fill up the text area.</w:t>
-      </w:r>
-    </w:p>
-    <w:p>
-      <w:r>
-        <w:t xml:space="preserve">    \end{itemize}</w:t>
-      </w:r>
-    </w:p>
-    <w:p>
-      <w:r>
-        <w:t xml:space="preserve">    \item System redirects to author's profile with flash message "Mail sent successfully."</w:t>
-      </w:r>
-    </w:p>
-    <w:p>
-      <w:r>
-        <w:t xml:space="preserve">    \begin{itemize}</w:t>
-      </w:r>
-    </w:p>
-    <w:p>
-      <w:r>
-        <w:t xml:space="preserve">        \item Any network or unidentified error should redirect the user to author's profile page with flash message "There was a problem sending the mail. Please try again."</w:t>
-      </w:r>
-    </w:p>
-    <w:p>
-      <w:r>
-        <w:t xml:space="preserve">    \end{itemize}</w:t>
-      </w:r>
-    </w:p>
-    <w:p>
-      <w:r>
         <w:t>\end{enumerate}</w:t>
       </w:r>
     </w:p>
@@ -1082,7 +1375,7 @@
         <w:rFonts w:ascii="Symbol" w:hAnsi="Symbol" w:hint="default"/>
       </w:rPr>
     </w:lvl>
-    <w:lvl w:ilvl="1" w:tplc="04090003" w:tentative="1">
+    <w:lvl w:ilvl="1" w:tplc="04090003">
       <w:start w:val="1"/>
       <w:numFmt w:val="bullet"/>
       <w:lvlText w:val="o"/>
@@ -1195,7 +1488,7 @@
         <w:rFonts w:ascii="Symbol" w:hAnsi="Symbol" w:hint="default"/>
       </w:rPr>
     </w:lvl>
-    <w:lvl w:ilvl="1" w:tplc="04090003" w:tentative="1">
+    <w:lvl w:ilvl="1" w:tplc="04090003">
       <w:start w:val="1"/>
       <w:numFmt w:val="bullet"/>
       <w:lvlText w:val="o"/>
@@ -1306,6 +1599,54 @@
   </w:num>
   <w:num w:numId="5">
     <w:abstractNumId w:val="4"/>
+  </w:num>
+  <w:num w:numId="6">
+    <w:abstractNumId w:val="2"/>
+    <w:lvlOverride w:ilvl="0"/>
+    <w:lvlOverride w:ilvl="1"/>
+    <w:lvlOverride w:ilvl="2"/>
+    <w:lvlOverride w:ilvl="3"/>
+    <w:lvlOverride w:ilvl="4"/>
+    <w:lvlOverride w:ilvl="5"/>
+    <w:lvlOverride w:ilvl="6"/>
+    <w:lvlOverride w:ilvl="7"/>
+    <w:lvlOverride w:ilvl="8"/>
+  </w:num>
+  <w:num w:numId="7">
+    <w:abstractNumId w:val="3"/>
+    <w:lvlOverride w:ilvl="0"/>
+    <w:lvlOverride w:ilvl="1"/>
+    <w:lvlOverride w:ilvl="2"/>
+    <w:lvlOverride w:ilvl="3"/>
+    <w:lvlOverride w:ilvl="4"/>
+    <w:lvlOverride w:ilvl="5"/>
+    <w:lvlOverride w:ilvl="6"/>
+    <w:lvlOverride w:ilvl="7"/>
+    <w:lvlOverride w:ilvl="8"/>
+  </w:num>
+  <w:num w:numId="8">
+    <w:abstractNumId w:val="0"/>
+    <w:lvlOverride w:ilvl="0"/>
+    <w:lvlOverride w:ilvl="1"/>
+    <w:lvlOverride w:ilvl="2"/>
+    <w:lvlOverride w:ilvl="3"/>
+    <w:lvlOverride w:ilvl="4"/>
+    <w:lvlOverride w:ilvl="5"/>
+    <w:lvlOverride w:ilvl="6"/>
+    <w:lvlOverride w:ilvl="7"/>
+    <w:lvlOverride w:ilvl="8"/>
+  </w:num>
+  <w:num w:numId="9">
+    <w:abstractNumId w:val="4"/>
+    <w:lvlOverride w:ilvl="0"/>
+    <w:lvlOverride w:ilvl="1"/>
+    <w:lvlOverride w:ilvl="2"/>
+    <w:lvlOverride w:ilvl="3"/>
+    <w:lvlOverride w:ilvl="4"/>
+    <w:lvlOverride w:ilvl="5"/>
+    <w:lvlOverride w:ilvl="6"/>
+    <w:lvlOverride w:ilvl="7"/>
+    <w:lvlOverride w:ilvl="8"/>
   </w:num>
 </w:numbering>
 </file>
@@ -1433,6 +1774,7 @@
     <w:lsdException w:name="HTML Sample" w:semiHidden="1" w:unhideWhenUsed="1"/>
     <w:lsdException w:name="HTML Typewriter" w:semiHidden="1" w:unhideWhenUsed="1"/>
     <w:lsdException w:name="HTML Variable" w:semiHidden="1" w:unhideWhenUsed="1"/>
+    <w:lsdException w:name="Normal Table" w:semiHidden="1" w:unhideWhenUsed="1"/>
     <w:lsdException w:name="annotation subject" w:semiHidden="1" w:unhideWhenUsed="1"/>
     <w:lsdException w:name="No List" w:semiHidden="1" w:unhideWhenUsed="1"/>
     <w:lsdException w:name="Outline List 1" w:semiHidden="1" w:unhideWhenUsed="1"/>
@@ -1475,8 +1817,11 @@
     <w:lsdException w:name="Table Contemporary" w:semiHidden="1" w:unhideWhenUsed="1"/>
     <w:lsdException w:name="Table Elegant" w:semiHidden="1" w:unhideWhenUsed="1"/>
     <w:lsdException w:name="Table Professional" w:semiHidden="1" w:unhideWhenUsed="1"/>
+    <w:lsdException w:name="Table Subtle 1" w:semiHidden="1" w:unhideWhenUsed="1"/>
     <w:lsdException w:name="Table Subtle 2" w:semiHidden="1" w:unhideWhenUsed="1"/>
     <w:lsdException w:name="Table Web 1" w:semiHidden="1" w:unhideWhenUsed="1"/>
+    <w:lsdException w:name="Table Web 2" w:semiHidden="1" w:unhideWhenUsed="1"/>
+    <w:lsdException w:name="Table Web 3" w:semiHidden="1" w:unhideWhenUsed="1"/>
     <w:lsdException w:name="Balloon Text" w:semiHidden="1" w:unhideWhenUsed="1"/>
     <w:lsdException w:name="Table Grid" w:uiPriority="39"/>
     <w:lsdException w:name="Table Theme" w:semiHidden="1" w:unhideWhenUsed="1"/>

</xml_diff>

<commit_message>
Remove revision history and add Assumption and Constraints
</commit_message>
<xml_diff>
--- a/SRS/SRS content .docx
+++ b/SRS/SRS content .docx
@@ -1,6 +1,6 @@
 
 <file path=word/document.xml><?xml version="1.0" encoding="utf-8"?>
-<w:document xmlns:wpc="http://schemas.microsoft.com/office/word/2010/wordprocessingCanvas" xmlns:cx="http://schemas.microsoft.com/office/drawing/2014/chartex" xmlns:cx1="http://schemas.microsoft.com/office/drawing/2015/9/8/chartex" xmlns:cx2="http://schemas.microsoft.com/office/drawing/2015/10/21/chartex" xmlns:cx3="http://schemas.microsoft.com/office/drawing/2016/5/9/chartex" xmlns:cx4="http://schemas.microsoft.com/office/drawing/2016/5/10/chartex" xmlns:cx5="http://schemas.microsoft.com/office/drawing/2016/5/11/chartex" xmlns:cx6="http://schemas.microsoft.com/office/drawing/2016/5/12/chartex" xmlns:cx7="http://schemas.microsoft.com/office/drawing/2016/5/13/chartex" xmlns:cx8="http://schemas.microsoft.com/office/drawing/2016/5/14/chartex" xmlns:mc="http://schemas.openxmlformats.org/markup-compatibility/2006" xmlns:aink="http://schemas.microsoft.com/office/drawing/2016/ink" xmlns:am3d="http://schemas.microsoft.com/office/drawing/2017/model3d" xmlns:o="urn:schemas-microsoft-com:office:office" xmlns:r="http://schemas.openxmlformats.org/officeDocument/2006/relationships" xmlns:m="http://schemas.openxmlformats.org/officeDocument/2006/math" xmlns:v="urn:schemas-microsoft-com:vml" xmlns:wp14="http://schemas.microsoft.com/office/word/2010/wordprocessingDrawing" xmlns:wp="http://schemas.openxmlformats.org/drawingml/2006/wordprocessingDrawing" xmlns:w10="urn:schemas-microsoft-com:office:word" xmlns:w="http://schemas.openxmlformats.org/wordprocessingml/2006/main" xmlns:w14="http://schemas.microsoft.com/office/word/2010/wordml" xmlns:w15="http://schemas.microsoft.com/office/word/2012/wordml" xmlns:w16cex="http://schemas.microsoft.com/office/word/2018/wordml/cex" xmlns:w16cid="http://schemas.microsoft.com/office/word/2016/wordml/cid" xmlns:w16="http://schemas.microsoft.com/office/word/2018/wordml" xmlns:w16se="http://schemas.microsoft.com/office/word/2015/wordml/symex" xmlns:wpg="http://schemas.microsoft.com/office/word/2010/wordprocessingGroup" xmlns:wpi="http://schemas.microsoft.com/office/word/2010/wordprocessingInk" xmlns:wne="http://schemas.microsoft.com/office/word/2006/wordml" xmlns:wps="http://schemas.microsoft.com/office/word/2010/wordprocessingShape" mc:Ignorable="w14 w15 w16se w16cid w16 w16cex wp14">
+<w:document xmlns:wpc="http://schemas.microsoft.com/office/word/2010/wordprocessingCanvas" xmlns:cx="http://schemas.microsoft.com/office/drawing/2014/chartex" xmlns:cx1="http://schemas.microsoft.com/office/drawing/2015/9/8/chartex" xmlns:mc="http://schemas.openxmlformats.org/markup-compatibility/2006" xmlns:o="urn:schemas-microsoft-com:office:office" xmlns:r="http://schemas.openxmlformats.org/officeDocument/2006/relationships" xmlns:m="http://schemas.openxmlformats.org/officeDocument/2006/math" xmlns:v="urn:schemas-microsoft-com:vml" xmlns:wp14="http://schemas.microsoft.com/office/word/2010/wordprocessingDrawing" xmlns:wp="http://schemas.openxmlformats.org/drawingml/2006/wordprocessingDrawing" xmlns:w10="urn:schemas-microsoft-com:office:word" xmlns:w="http://schemas.openxmlformats.org/wordprocessingml/2006/main" xmlns:w14="http://schemas.microsoft.com/office/word/2010/wordml" xmlns:w15="http://schemas.microsoft.com/office/word/2012/wordml" xmlns:w16se="http://schemas.microsoft.com/office/word/2015/wordml/symex" xmlns:wpg="http://schemas.microsoft.com/office/word/2010/wordprocessingGroup" xmlns:wpi="http://schemas.microsoft.com/office/word/2010/wordprocessingInk" xmlns:wne="http://schemas.microsoft.com/office/word/2006/wordml" xmlns:wps="http://schemas.microsoft.com/office/word/2010/wordprocessingShape" mc:Ignorable="w14 w15 w16se wp14">
   <w:body>
     <w:p>
       <w:r>
@@ -60,37 +60,13 @@
     </w:p>
     <w:p>
       <w:r>
-        <w:t xml:space="preserve">Primary User Needs: The Campsite Web App will allow primary users to discover campsites in Bangladesh. Most campers or adventurers in the country struggle to find an ideal camping site, as this requires subscribing to various social media pages and surfing through different opinions </w:t>
-      </w:r>
-      <w:proofErr w:type="gramStart"/>
-      <w:r>
-        <w:t>in order to</w:t>
-      </w:r>
-      <w:proofErr w:type="gramEnd"/>
-      <w:r>
-        <w:t xml:space="preserve"> find an ideal campsite. Campers need to get acquainted with other campers with similar interest. The camping web application provides a platform for camping-interested people who can acquire all the necessary information about a camp, discover campers with similar interests, and introduce sites of their own. \\ \\ Secondary User Needs: In case of an error or handling of anomalies, Admins need to check the error from a primary user's </w:t>
-      </w:r>
-      <w:proofErr w:type="gramStart"/>
-      <w:r>
-        <w:t>perspective, and</w:t>
-      </w:r>
-      <w:proofErr w:type="gramEnd"/>
-      <w:r>
-        <w:t xml:space="preserve"> need to be able to have write properties over any posts.</w:t>
+        <w:t>Primary User Needs: The Campsite Web App will allow primary users to discover campsites in Bangladesh. Most campers or adventurers in the country struggle to find an ideal camping site, as this requires subscribing to various social media pages and surfing through different opinions in order to find an ideal campsite. Campers need to get acquainted with other campers with similar interest. The camping web application provides a platform for camping-interested people who can acquire all the necessary information about a camp, discover campers with similar interests, and introduce sites of their own. \\ \\ Secondary User Needs: In case of an error or handling of anomalies, Admins need to check the error from a primary user's perspective, and need to be able to have write properties over any posts.</w:t>
       </w:r>
     </w:p>
     <w:p/>
     <w:p>
       <w:r>
-        <w:t>\</w:t>
-      </w:r>
-      <w:proofErr w:type="gramStart"/>
-      <w:r>
-        <w:t>section{</w:t>
-      </w:r>
-      <w:proofErr w:type="gramEnd"/>
-      <w:r>
-        <w:t>Functional Requirements}</w:t>
+        <w:t>\section{Functional Requirements}</w:t>
       </w:r>
     </w:p>
     <w:p>
@@ -126,7 +102,22 @@
     </w:p>
     <w:p>
       <w:r>
-        <w:t xml:space="preserve">As a user, I need to create a user account, so that I can review, add/delete/edit or post campgrounds. </w:t>
+        <w:t>As a user, I need to</w:t>
+      </w:r>
+      <w:r>
+        <w:t xml:space="preserve"> create a user account</w:t>
+      </w:r>
+      <w:r>
+        <w:t>, so that</w:t>
+      </w:r>
+      <w:r>
+        <w:t xml:space="preserve"> I </w:t>
+      </w:r>
+      <w:r>
+        <w:t>can review, add/delete/edit or post campgrounds.</w:t>
+      </w:r>
+      <w:r>
+        <w:t xml:space="preserve"> </w:t>
       </w:r>
     </w:p>
     <w:p>
@@ -134,75 +125,78 @@
         <w:pStyle w:val="ListParagraph"/>
         <w:numPr>
           <w:ilvl w:val="0"/>
-          <w:numId w:val="6"/>
-        </w:numPr>
-        <w:spacing w:line="256" w:lineRule="auto"/>
-      </w:pPr>
-      <w:r>
-        <w:t xml:space="preserve">A user must add email, </w:t>
-      </w:r>
+          <w:numId w:val="1"/>
+        </w:numPr>
+      </w:pPr>
+      <w:r>
+        <w:t>A user must add email, password and a username to create an account</w:t>
+      </w:r>
+      <w:r>
+        <w:t>.</w:t>
+      </w:r>
+    </w:p>
+    <w:p>
+      <w:pPr>
+        <w:pStyle w:val="ListParagraph"/>
+        <w:numPr>
+          <w:ilvl w:val="0"/>
+          <w:numId w:val="1"/>
+        </w:numPr>
+      </w:pPr>
+      <w:r>
+        <w:t>A user can</w:t>
+      </w:r>
+      <w:r>
+        <w:t>not create multiple accounts under the same email or username</w:t>
+      </w:r>
+      <w:r>
+        <w:t>.</w:t>
+      </w:r>
+    </w:p>
+    <w:p>
+      <w:pPr>
+        <w:pStyle w:val="ListParagraph"/>
+        <w:numPr>
+          <w:ilvl w:val="0"/>
+          <w:numId w:val="1"/>
+        </w:numPr>
+      </w:pPr>
+      <w:r>
+        <w:t>Password should have a minimum length of six characters</w:t>
+      </w:r>
+      <w:r>
+        <w:t>.</w:t>
+      </w:r>
+    </w:p>
+    <w:p>
+      <w:pPr>
+        <w:pStyle w:val="ListParagraph"/>
+        <w:numPr>
+          <w:ilvl w:val="0"/>
+          <w:numId w:val="1"/>
+        </w:numPr>
+      </w:pPr>
+      <w:r>
+        <w:t xml:space="preserve">Optional fields are </w:t>
+      </w:r>
+      <w:r>
+        <w:t>first name, last name</w:t>
+      </w:r>
+      <w:r>
+        <w:t xml:space="preserve"> and avatar </w:t>
+      </w:r>
+      <w:proofErr w:type="spellStart"/>
       <w:proofErr w:type="gramStart"/>
       <w:r>
-        <w:t>password</w:t>
-      </w:r>
+        <w:t>url</w:t>
+      </w:r>
+      <w:proofErr w:type="spellEnd"/>
       <w:proofErr w:type="gramEnd"/>
       <w:r>
-        <w:t xml:space="preserve"> and a username to create an account.</w:t>
-      </w:r>
-    </w:p>
-    <w:p>
-      <w:pPr>
-        <w:pStyle w:val="ListParagraph"/>
-        <w:numPr>
-          <w:ilvl w:val="0"/>
-          <w:numId w:val="6"/>
-        </w:numPr>
-        <w:spacing w:line="256" w:lineRule="auto"/>
-      </w:pPr>
-      <w:r>
-        <w:t>A user cannot create multiple accounts under the same email or username.</w:t>
-      </w:r>
-    </w:p>
-    <w:p>
-      <w:pPr>
-        <w:pStyle w:val="ListParagraph"/>
-        <w:numPr>
-          <w:ilvl w:val="0"/>
-          <w:numId w:val="6"/>
-        </w:numPr>
-        <w:spacing w:line="256" w:lineRule="auto"/>
-      </w:pPr>
-      <w:r>
-        <w:t>Password should have a minimum length of six characters.</w:t>
-      </w:r>
-    </w:p>
-    <w:p>
-      <w:pPr>
-        <w:pStyle w:val="ListParagraph"/>
-        <w:numPr>
-          <w:ilvl w:val="0"/>
-          <w:numId w:val="6"/>
-        </w:numPr>
-        <w:spacing w:line="256" w:lineRule="auto"/>
-      </w:pPr>
-      <w:r>
-        <w:t xml:space="preserve">Optional fields are first name, last </w:t>
-      </w:r>
-      <w:proofErr w:type="gramStart"/>
-      <w:r>
-        <w:t>name</w:t>
-      </w:r>
-      <w:proofErr w:type="gramEnd"/>
-      <w:r>
-        <w:t xml:space="preserve"> and avatar </w:t>
-      </w:r>
-      <w:proofErr w:type="spellStart"/>
-      <w:r>
-        <w:t>url</w:t>
-      </w:r>
-      <w:proofErr w:type="spellEnd"/>
-      <w:r>
-        <w:t xml:space="preserve">. </w:t>
+        <w:t>.</w:t>
+      </w:r>
+      <w:r>
+        <w:t xml:space="preserve"> </w:t>
       </w:r>
     </w:p>
     <w:p>
@@ -223,13 +217,24 @@
         <w:pStyle w:val="ListParagraph"/>
         <w:numPr>
           <w:ilvl w:val="0"/>
-          <w:numId w:val="7"/>
-        </w:numPr>
-        <w:spacing w:line="256" w:lineRule="auto"/>
+          <w:numId w:val="2"/>
+        </w:numPr>
       </w:pPr>
       <w:r>
         <w:lastRenderedPageBreak/>
-        <w:t>From “Campgrounds” page, click on ‘Sign up’.</w:t>
+        <w:t xml:space="preserve">From </w:t>
+      </w:r>
+      <w:r>
+        <w:t>“Campgrounds”</w:t>
+      </w:r>
+      <w:r>
+        <w:t xml:space="preserve"> page, click on ‘</w:t>
+      </w:r>
+      <w:r>
+        <w:t>Sign up</w:t>
+      </w:r>
+      <w:r>
+        <w:t>’.</w:t>
       </w:r>
     </w:p>
     <w:p>
@@ -237,20 +242,17 @@
         <w:pStyle w:val="ListParagraph"/>
         <w:numPr>
           <w:ilvl w:val="0"/>
-          <w:numId w:val="7"/>
-        </w:numPr>
-        <w:spacing w:line="256" w:lineRule="auto"/>
-      </w:pPr>
-      <w:r>
-        <w:t xml:space="preserve">A </w:t>
-      </w:r>
-      <w:proofErr w:type="gramStart"/>
-      <w:r>
-        <w:t>Sign Up</w:t>
-      </w:r>
-      <w:proofErr w:type="gramEnd"/>
-      <w:r>
-        <w:t xml:space="preserve"> form will appear. </w:t>
+          <w:numId w:val="2"/>
+        </w:numPr>
+      </w:pPr>
+      <w:r>
+        <w:t>A</w:t>
+      </w:r>
+      <w:r>
+        <w:t xml:space="preserve"> Sign Up form </w:t>
+      </w:r>
+      <w:r>
+        <w:t xml:space="preserve">will appear. </w:t>
       </w:r>
     </w:p>
     <w:p>
@@ -258,9 +260,8 @@
         <w:pStyle w:val="ListParagraph"/>
         <w:numPr>
           <w:ilvl w:val="0"/>
-          <w:numId w:val="7"/>
-        </w:numPr>
-        <w:spacing w:line="256" w:lineRule="auto"/>
+          <w:numId w:val="2"/>
+        </w:numPr>
       </w:pPr>
       <w:r>
         <w:t>Fill in the necessary fields.</w:t>
@@ -271,9 +272,8 @@
         <w:pStyle w:val="ListParagraph"/>
         <w:numPr>
           <w:ilvl w:val="1"/>
-          <w:numId w:val="7"/>
-        </w:numPr>
-        <w:spacing w:line="256" w:lineRule="auto"/>
+          <w:numId w:val="2"/>
+        </w:numPr>
       </w:pPr>
       <w:r>
         <w:t>Omitting any required fields and clicking on “Submit” will invoke “Field required” messages under required field(s).</w:t>
@@ -284,9 +284,8 @@
         <w:pStyle w:val="ListParagraph"/>
         <w:numPr>
           <w:ilvl w:val="1"/>
-          <w:numId w:val="7"/>
-        </w:numPr>
-        <w:spacing w:line="256" w:lineRule="auto"/>
+          <w:numId w:val="2"/>
+        </w:numPr>
       </w:pPr>
       <w:r>
         <w:t>Entering an invalid email and clicking “Submit” will notify the user to type in a valid email through a similar form of message.</w:t>
@@ -297,9 +296,8 @@
         <w:pStyle w:val="ListParagraph"/>
         <w:numPr>
           <w:ilvl w:val="1"/>
-          <w:numId w:val="7"/>
-        </w:numPr>
-        <w:spacing w:line="256" w:lineRule="auto"/>
+          <w:numId w:val="2"/>
+        </w:numPr>
       </w:pPr>
       <w:r>
         <w:t>Avatar URL can be left empty.</w:t>
@@ -310,9 +308,8 @@
         <w:pStyle w:val="ListParagraph"/>
         <w:numPr>
           <w:ilvl w:val="0"/>
-          <w:numId w:val="7"/>
-        </w:numPr>
-        <w:spacing w:line="256" w:lineRule="auto"/>
+          <w:numId w:val="2"/>
+        </w:numPr>
       </w:pPr>
       <w:r>
         <w:t xml:space="preserve">Click on “Submit” </w:t>
@@ -323,9 +320,8 @@
         <w:pStyle w:val="ListParagraph"/>
         <w:numPr>
           <w:ilvl w:val="0"/>
-          <w:numId w:val="7"/>
-        </w:numPr>
-        <w:spacing w:line="256" w:lineRule="auto"/>
+          <w:numId w:val="2"/>
+        </w:numPr>
       </w:pPr>
       <w:r>
         <w:t xml:space="preserve">System redirects to “Campgrounds” page with flash message “Welcome to </w:t>
@@ -344,20 +340,11 @@
         <w:pStyle w:val="ListParagraph"/>
         <w:numPr>
           <w:ilvl w:val="1"/>
-          <w:numId w:val="7"/>
-        </w:numPr>
-        <w:spacing w:line="256" w:lineRule="auto"/>
-      </w:pPr>
-      <w:r>
-        <w:t xml:space="preserve">Any network or unidentified error will redirect the user to the </w:t>
-      </w:r>
-      <w:proofErr w:type="gramStart"/>
-      <w:r>
-        <w:t>sign up</w:t>
-      </w:r>
-      <w:proofErr w:type="gramEnd"/>
-      <w:r>
-        <w:t xml:space="preserve"> form with the flash message “An unexpected error occurred. Please try again”.</w:t>
+          <w:numId w:val="2"/>
+        </w:numPr>
+      </w:pPr>
+      <w:r>
+        <w:t>Any network or unidentified error will redirect the user to the sign up form with the flash message “An unexpected error occurred. Please try again”.</w:t>
       </w:r>
     </w:p>
     <w:p>
@@ -365,9 +352,8 @@
         <w:pStyle w:val="ListParagraph"/>
         <w:numPr>
           <w:ilvl w:val="1"/>
-          <w:numId w:val="7"/>
-        </w:numPr>
-        <w:spacing w:line="256" w:lineRule="auto"/>
+          <w:numId w:val="2"/>
+        </w:numPr>
       </w:pPr>
       <w:r>
         <w:t xml:space="preserve">Once registered, link to the camper’s profile will appear on the right side of the top navigation bar in the form of the camper’s username. </w:t>
@@ -379,7 +365,14 @@
           <w:b/>
           <w:bCs/>
         </w:rPr>
-        <w:t xml:space="preserve">Feature: Follow Camper </w:t>
+        <w:t>Feature:</w:t>
+      </w:r>
+      <w:r>
+        <w:rPr>
+          <w:b/>
+          <w:bCs/>
+        </w:rPr>
+        <w:t xml:space="preserve"> Follow Camper </w:t>
       </w:r>
     </w:p>
     <w:p>
@@ -397,7 +390,22 @@
     </w:p>
     <w:p>
       <w:r>
-        <w:t>As a user, I need to follow another camper(s) so that I can get notified when the camper posts another campground.</w:t>
+        <w:t>As a user, I</w:t>
+      </w:r>
+      <w:r>
+        <w:t xml:space="preserve"> </w:t>
+      </w:r>
+      <w:r>
+        <w:t>need to follow another camper(s)</w:t>
+      </w:r>
+      <w:r>
+        <w:t xml:space="preserve"> </w:t>
+      </w:r>
+      <w:r>
+        <w:t>so that I can get notified when the camper posts another campground</w:t>
+      </w:r>
+      <w:r>
+        <w:t>.</w:t>
       </w:r>
     </w:p>
     <w:p>
@@ -405,9 +413,8 @@
         <w:pStyle w:val="ListParagraph"/>
         <w:numPr>
           <w:ilvl w:val="0"/>
-          <w:numId w:val="8"/>
-        </w:numPr>
-        <w:spacing w:line="256" w:lineRule="auto"/>
+          <w:numId w:val="4"/>
+        </w:numPr>
       </w:pPr>
       <w:r>
         <w:t>Only a registered user can follow another camper.</w:t>
@@ -418,9 +425,8 @@
         <w:pStyle w:val="ListParagraph"/>
         <w:numPr>
           <w:ilvl w:val="0"/>
-          <w:numId w:val="8"/>
-        </w:numPr>
-        <w:spacing w:line="256" w:lineRule="auto"/>
+          <w:numId w:val="4"/>
+        </w:numPr>
       </w:pPr>
       <w:r>
         <w:t>A camper can only be followed if the camper is registered.</w:t>
@@ -431,20 +437,11 @@
         <w:pStyle w:val="ListParagraph"/>
         <w:numPr>
           <w:ilvl w:val="0"/>
-          <w:numId w:val="8"/>
-        </w:numPr>
-        <w:spacing w:line="256" w:lineRule="auto"/>
-      </w:pPr>
-      <w:r>
-        <w:t xml:space="preserve">Whenever a camper the user follows adds a new camp, the user will get an </w:t>
-      </w:r>
-      <w:proofErr w:type="gramStart"/>
-      <w:r>
-        <w:t>in app</w:t>
-      </w:r>
-      <w:proofErr w:type="gramEnd"/>
-      <w:r>
-        <w:t xml:space="preserve"> notification.</w:t>
+          <w:numId w:val="4"/>
+        </w:numPr>
+      </w:pPr>
+      <w:r>
+        <w:t>Whenever a camper the user follows adds a new camp, the user will get an in app notification.</w:t>
       </w:r>
     </w:p>
     <w:p>
@@ -452,9 +449,8 @@
         <w:pStyle w:val="ListParagraph"/>
         <w:numPr>
           <w:ilvl w:val="0"/>
-          <w:numId w:val="8"/>
-        </w:numPr>
-        <w:spacing w:line="256" w:lineRule="auto"/>
+          <w:numId w:val="4"/>
+        </w:numPr>
       </w:pPr>
       <w:r>
         <w:t>The option to follow will only appear in the followed camper’s profile.</w:t>
@@ -478,9 +474,8 @@
         <w:pStyle w:val="ListParagraph"/>
         <w:numPr>
           <w:ilvl w:val="0"/>
-          <w:numId w:val="9"/>
-        </w:numPr>
-        <w:spacing w:line="256" w:lineRule="auto"/>
+          <w:numId w:val="5"/>
+        </w:numPr>
       </w:pPr>
       <w:r>
         <w:t>Navigate to a Campground page.</w:t>
@@ -491,9 +486,8 @@
         <w:pStyle w:val="ListParagraph"/>
         <w:numPr>
           <w:ilvl w:val="0"/>
-          <w:numId w:val="9"/>
-        </w:numPr>
-        <w:spacing w:line="256" w:lineRule="auto"/>
+          <w:numId w:val="5"/>
+        </w:numPr>
       </w:pPr>
       <w:r>
         <w:t>Click on the author’s profile link under “Submitted by”</w:t>
@@ -504,9 +498,8 @@
         <w:pStyle w:val="ListParagraph"/>
         <w:numPr>
           <w:ilvl w:val="0"/>
-          <w:numId w:val="9"/>
-        </w:numPr>
-        <w:spacing w:line="256" w:lineRule="auto"/>
+          <w:numId w:val="5"/>
+        </w:numPr>
       </w:pPr>
       <w:r>
         <w:t>Author’s profile page opens.</w:t>
@@ -517,9 +510,8 @@
         <w:pStyle w:val="ListParagraph"/>
         <w:numPr>
           <w:ilvl w:val="0"/>
-          <w:numId w:val="9"/>
-        </w:numPr>
-        <w:spacing w:line="256" w:lineRule="auto"/>
+          <w:numId w:val="5"/>
+        </w:numPr>
       </w:pPr>
       <w:r>
         <w:t>Click on “Follow Camper”.</w:t>
@@ -530,12 +522,19 @@
         <w:pStyle w:val="ListParagraph"/>
         <w:numPr>
           <w:ilvl w:val="1"/>
-          <w:numId w:val="9"/>
-        </w:numPr>
-        <w:spacing w:line="256" w:lineRule="auto"/>
-      </w:pPr>
-      <w:r>
-        <w:t>If the user(follower) is not registered, this will lead to the Sign In form with the flash message “You can follow a camper only if you are signed in.”</w:t>
+          <w:numId w:val="5"/>
+        </w:numPr>
+      </w:pPr>
+      <w:r>
+        <w:t xml:space="preserve">If the </w:t>
+      </w:r>
+      <w:proofErr w:type="gramStart"/>
+      <w:r>
+        <w:t>user(</w:t>
+      </w:r>
+      <w:proofErr w:type="gramEnd"/>
+      <w:r>
+        <w:t>follower) is not registered, this will lead to the Sign In form with the flash message “You can follow a camper only if you are signed in.”</w:t>
       </w:r>
     </w:p>
     <w:p>
@@ -543,12 +542,14 @@
         <w:pStyle w:val="ListParagraph"/>
         <w:numPr>
           <w:ilvl w:val="1"/>
-          <w:numId w:val="9"/>
-        </w:numPr>
-        <w:spacing w:line="256" w:lineRule="auto"/>
-      </w:pPr>
-      <w:r>
-        <w:t>If there is a network or unidentified error, the system redirects to the same page with the flash message “An unexpected error occurred. Try again”. Option to follow still available.</w:t>
+          <w:numId w:val="5"/>
+        </w:numPr>
+      </w:pPr>
+      <w:r>
+        <w:t xml:space="preserve">If there is a network or unidentified error, the </w:t>
+      </w:r>
+      <w:r>
+        <w:t>system redirects to the same page with the flash message “An unexpected error occurred. Try again”. Option to follow still available.</w:t>
       </w:r>
     </w:p>
     <w:p>
@@ -556,20 +557,11 @@
         <w:pStyle w:val="ListParagraph"/>
         <w:numPr>
           <w:ilvl w:val="0"/>
-          <w:numId w:val="9"/>
-        </w:numPr>
-        <w:spacing w:line="256" w:lineRule="auto"/>
-      </w:pPr>
-      <w:r>
-        <w:t xml:space="preserve">“Follow” button turns to “Following” and flash message </w:t>
-      </w:r>
-      <w:proofErr w:type="gramStart"/>
-      <w:r>
-        <w:t>saying</w:t>
-      </w:r>
-      <w:proofErr w:type="gramEnd"/>
-      <w:r>
-        <w:t xml:space="preserve"> “You are now following </w:t>
+          <w:numId w:val="5"/>
+        </w:numPr>
+      </w:pPr>
+      <w:r>
+        <w:t xml:space="preserve">“Follow” button turns to “Following” and flash message saying “You are now following </w:t>
       </w:r>
       <w:r>
         <w:rPr>
@@ -586,13 +578,14 @@
         <w:pStyle w:val="ListParagraph"/>
         <w:numPr>
           <w:ilvl w:val="0"/>
-          <w:numId w:val="9"/>
-        </w:numPr>
-        <w:spacing w:line="256" w:lineRule="auto"/>
+          <w:numId w:val="5"/>
+        </w:numPr>
       </w:pPr>
       <w:r>
         <w:t>User will receive a new notification if followed camper posts a new campground.</w:t>
       </w:r>
+      <w:bookmarkStart w:id="0" w:name="_GoBack"/>
+      <w:bookmarkEnd w:id="0"/>
     </w:p>
     <w:p>
       <w:r>
@@ -609,15 +602,7 @@
     </w:p>
     <w:p>
       <w:r>
-        <w:t xml:space="preserve">As a user, I need to visit a camp's page and view its price, location, </w:t>
-      </w:r>
-      <w:proofErr w:type="gramStart"/>
-      <w:r>
-        <w:t>description</w:t>
-      </w:r>
-      <w:proofErr w:type="gramEnd"/>
-      <w:r>
-        <w:t xml:space="preserve"> and weather information, so that I can decide if the camp would be an ideal choice for me.</w:t>
+        <w:t>As a user, I need to visit a camp's page and view its price, location, description and weather information, so that I can decide if the camp would be an ideal choice for me.</w:t>
       </w:r>
     </w:p>
     <w:p>
@@ -628,15 +613,7 @@
     <w:p>
       <w:r>
         <w:lastRenderedPageBreak/>
-        <w:t xml:space="preserve">    \item Demographic Information includes a camp's pictures, description, price, </w:t>
-      </w:r>
-      <w:proofErr w:type="gramStart"/>
-      <w:r>
-        <w:t>location</w:t>
-      </w:r>
-      <w:proofErr w:type="gramEnd"/>
-      <w:r>
-        <w:t xml:space="preserve"> and its author's profile link. </w:t>
+        <w:t xml:space="preserve">    \item Demographic Information includes a camp's pictures, description, price, location and its author's profile link. </w:t>
       </w:r>
     </w:p>
     <w:p>
@@ -677,17 +654,12 @@
         <w:t>\</w:t>
       </w:r>
       <w:proofErr w:type="spellStart"/>
-      <w:proofErr w:type="gramStart"/>
       <w:r>
         <w:t>textbf</w:t>
       </w:r>
       <w:proofErr w:type="spellEnd"/>
       <w:r>
-        <w:t>{</w:t>
-      </w:r>
-      <w:proofErr w:type="gramEnd"/>
-      <w:r>
-        <w:t>Confirmation}</w:t>
+        <w:t>{Confirmation}</w:t>
       </w:r>
     </w:p>
     <w:p>
@@ -707,15 +679,7 @@
     </w:p>
     <w:p>
       <w:r>
-        <w:t xml:space="preserve">    \item </w:t>
-      </w:r>
-      <w:proofErr w:type="gramStart"/>
-      <w:r>
-        <w:t>From</w:t>
-      </w:r>
-      <w:proofErr w:type="gramEnd"/>
-      <w:r>
-        <w:t xml:space="preserve"> "Campgrounds" page, click on a camp's link to go to its page.</w:t>
+        <w:t xml:space="preserve">    \item From "Campgrounds" page, click on a camp's link to go to its page.</w:t>
       </w:r>
     </w:p>
     <w:p>
@@ -745,15 +709,7 @@
     </w:p>
     <w:p>
       <w:r>
-        <w:t xml:space="preserve">    \item User can see weather conditions, description, </w:t>
-      </w:r>
-      <w:proofErr w:type="gramStart"/>
-      <w:r>
-        <w:t>price</w:t>
-      </w:r>
-      <w:proofErr w:type="gramEnd"/>
-      <w:r>
-        <w:t xml:space="preserve"> and location in the camp's page.</w:t>
+        <w:t xml:space="preserve">    \item User can see weather conditions, description, price and location in the camp's page.</w:t>
       </w:r>
     </w:p>
     <w:p>
@@ -854,38 +810,33 @@
     </w:p>
     <w:p>
       <w:r>
-        <w:t>\</w:t>
+        <w:t>\subsubsection{Confirmation}</w:t>
+      </w:r>
+    </w:p>
+    <w:p>
+      <w:r>
+        <w:t>\begin{itemize}</w:t>
+      </w:r>
+    </w:p>
+    <w:p>
+      <w:r>
+        <w:t xml:space="preserve">    \item \</w:t>
+      </w:r>
+      <w:proofErr w:type="spellStart"/>
+      <w:r>
+        <w:t>textbf</w:t>
+      </w:r>
+      <w:proofErr w:type="spellEnd"/>
+      <w:r>
+        <w:t>{</w:t>
       </w:r>
       <w:proofErr w:type="gramStart"/>
       <w:r>
-        <w:t>subsubsection{</w:t>
+        <w:t>Prerequisite:</w:t>
       </w:r>
       <w:proofErr w:type="gramEnd"/>
       <w:r>
-        <w:t>Confirmation}</w:t>
-      </w:r>
-    </w:p>
-    <w:p>
-      <w:r>
-        <w:t>\begin{itemize}</w:t>
-      </w:r>
-    </w:p>
-    <w:p>
-      <w:r>
-        <w:t xml:space="preserve">    \item \</w:t>
-      </w:r>
-      <w:proofErr w:type="spellStart"/>
-      <w:proofErr w:type="gramStart"/>
-      <w:r>
-        <w:t>textbf</w:t>
-      </w:r>
-      <w:proofErr w:type="spellEnd"/>
-      <w:r>
-        <w:t>{</w:t>
-      </w:r>
-      <w:proofErr w:type="gramEnd"/>
-      <w:r>
-        <w:t>Prerequisite:} User must be logged in.</w:t>
+        <w:t>} User must be logged in.</w:t>
       </w:r>
     </w:p>
     <w:p>
@@ -1019,7 +970,7 @@
 </file>
 
 <file path=word/numbering.xml><?xml version="1.0" encoding="utf-8"?>
-<w:numbering xmlns:wpc="http://schemas.microsoft.com/office/word/2010/wordprocessingCanvas" xmlns:cx="http://schemas.microsoft.com/office/drawing/2014/chartex" xmlns:cx1="http://schemas.microsoft.com/office/drawing/2015/9/8/chartex" xmlns:cx2="http://schemas.microsoft.com/office/drawing/2015/10/21/chartex" xmlns:cx3="http://schemas.microsoft.com/office/drawing/2016/5/9/chartex" xmlns:cx4="http://schemas.microsoft.com/office/drawing/2016/5/10/chartex" xmlns:cx5="http://schemas.microsoft.com/office/drawing/2016/5/11/chartex" xmlns:cx6="http://schemas.microsoft.com/office/drawing/2016/5/12/chartex" xmlns:cx7="http://schemas.microsoft.com/office/drawing/2016/5/13/chartex" xmlns:cx8="http://schemas.microsoft.com/office/drawing/2016/5/14/chartex" xmlns:mc="http://schemas.openxmlformats.org/markup-compatibility/2006" xmlns:aink="http://schemas.microsoft.com/office/drawing/2016/ink" xmlns:am3d="http://schemas.microsoft.com/office/drawing/2017/model3d" xmlns:o="urn:schemas-microsoft-com:office:office" xmlns:r="http://schemas.openxmlformats.org/officeDocument/2006/relationships" xmlns:m="http://schemas.openxmlformats.org/officeDocument/2006/math" xmlns:v="urn:schemas-microsoft-com:vml" xmlns:wp14="http://schemas.microsoft.com/office/word/2010/wordprocessingDrawing" xmlns:wp="http://schemas.openxmlformats.org/drawingml/2006/wordprocessingDrawing" xmlns:w10="urn:schemas-microsoft-com:office:word" xmlns:w="http://schemas.openxmlformats.org/wordprocessingml/2006/main" xmlns:w14="http://schemas.microsoft.com/office/word/2010/wordml" xmlns:w15="http://schemas.microsoft.com/office/word/2012/wordml" xmlns:w16cex="http://schemas.microsoft.com/office/word/2018/wordml/cex" xmlns:w16cid="http://schemas.microsoft.com/office/word/2016/wordml/cid" xmlns:w16="http://schemas.microsoft.com/office/word/2018/wordml" xmlns:w16se="http://schemas.microsoft.com/office/word/2015/wordml/symex" xmlns:wpg="http://schemas.microsoft.com/office/word/2010/wordprocessingGroup" xmlns:wpi="http://schemas.microsoft.com/office/word/2010/wordprocessingInk" xmlns:wne="http://schemas.microsoft.com/office/word/2006/wordml" xmlns:wps="http://schemas.microsoft.com/office/word/2010/wordprocessingShape" mc:Ignorable="w14 w15 w16se w16cid w16 w16cex wp14">
+<w:numbering xmlns:wpc="http://schemas.microsoft.com/office/word/2010/wordprocessingCanvas" xmlns:cx="http://schemas.microsoft.com/office/drawing/2014/chartex" xmlns:cx1="http://schemas.microsoft.com/office/drawing/2015/9/8/chartex" xmlns:mc="http://schemas.openxmlformats.org/markup-compatibility/2006" xmlns:o="urn:schemas-microsoft-com:office:office" xmlns:r="http://schemas.openxmlformats.org/officeDocument/2006/relationships" xmlns:m="http://schemas.openxmlformats.org/officeDocument/2006/math" xmlns:v="urn:schemas-microsoft-com:vml" xmlns:wp14="http://schemas.microsoft.com/office/word/2010/wordprocessingDrawing" xmlns:wp="http://schemas.openxmlformats.org/drawingml/2006/wordprocessingDrawing" xmlns:w10="urn:schemas-microsoft-com:office:word" xmlns:w="http://schemas.openxmlformats.org/wordprocessingml/2006/main" xmlns:w14="http://schemas.microsoft.com/office/word/2010/wordml" xmlns:w15="http://schemas.microsoft.com/office/word/2012/wordml" xmlns:w16se="http://schemas.microsoft.com/office/word/2015/wordml/symex" xmlns:wpg="http://schemas.microsoft.com/office/word/2010/wordprocessingGroup" xmlns:wpi="http://schemas.microsoft.com/office/word/2010/wordprocessingInk" xmlns:wne="http://schemas.microsoft.com/office/word/2006/wordml" xmlns:wps="http://schemas.microsoft.com/office/word/2010/wordprocessingShape" mc:Ignorable="w14 w15 w16se wp14">
   <w:abstractNum w:abstractNumId="0" w15:restartNumberingAfterBreak="0">
     <w:nsid w:val="13682EEA"/>
     <w:multiLevelType w:val="hybridMultilevel"/>
@@ -1600,59 +1551,11 @@
   <w:num w:numId="5">
     <w:abstractNumId w:val="4"/>
   </w:num>
-  <w:num w:numId="6">
-    <w:abstractNumId w:val="2"/>
-    <w:lvlOverride w:ilvl="0"/>
-    <w:lvlOverride w:ilvl="1"/>
-    <w:lvlOverride w:ilvl="2"/>
-    <w:lvlOverride w:ilvl="3"/>
-    <w:lvlOverride w:ilvl="4"/>
-    <w:lvlOverride w:ilvl="5"/>
-    <w:lvlOverride w:ilvl="6"/>
-    <w:lvlOverride w:ilvl="7"/>
-    <w:lvlOverride w:ilvl="8"/>
-  </w:num>
-  <w:num w:numId="7">
-    <w:abstractNumId w:val="3"/>
-    <w:lvlOverride w:ilvl="0"/>
-    <w:lvlOverride w:ilvl="1"/>
-    <w:lvlOverride w:ilvl="2"/>
-    <w:lvlOverride w:ilvl="3"/>
-    <w:lvlOverride w:ilvl="4"/>
-    <w:lvlOverride w:ilvl="5"/>
-    <w:lvlOverride w:ilvl="6"/>
-    <w:lvlOverride w:ilvl="7"/>
-    <w:lvlOverride w:ilvl="8"/>
-  </w:num>
-  <w:num w:numId="8">
-    <w:abstractNumId w:val="0"/>
-    <w:lvlOverride w:ilvl="0"/>
-    <w:lvlOverride w:ilvl="1"/>
-    <w:lvlOverride w:ilvl="2"/>
-    <w:lvlOverride w:ilvl="3"/>
-    <w:lvlOverride w:ilvl="4"/>
-    <w:lvlOverride w:ilvl="5"/>
-    <w:lvlOverride w:ilvl="6"/>
-    <w:lvlOverride w:ilvl="7"/>
-    <w:lvlOverride w:ilvl="8"/>
-  </w:num>
-  <w:num w:numId="9">
-    <w:abstractNumId w:val="4"/>
-    <w:lvlOverride w:ilvl="0"/>
-    <w:lvlOverride w:ilvl="1"/>
-    <w:lvlOverride w:ilvl="2"/>
-    <w:lvlOverride w:ilvl="3"/>
-    <w:lvlOverride w:ilvl="4"/>
-    <w:lvlOverride w:ilvl="5"/>
-    <w:lvlOverride w:ilvl="6"/>
-    <w:lvlOverride w:ilvl="7"/>
-    <w:lvlOverride w:ilvl="8"/>
-  </w:num>
 </w:numbering>
 </file>
 
 <file path=word/styles.xml><?xml version="1.0" encoding="utf-8"?>
-<w:styles xmlns:mc="http://schemas.openxmlformats.org/markup-compatibility/2006" xmlns:r="http://schemas.openxmlformats.org/officeDocument/2006/relationships" xmlns:w="http://schemas.openxmlformats.org/wordprocessingml/2006/main" xmlns:w14="http://schemas.microsoft.com/office/word/2010/wordml" xmlns:w15="http://schemas.microsoft.com/office/word/2012/wordml" xmlns:w16cex="http://schemas.microsoft.com/office/word/2018/wordml/cex" xmlns:w16cid="http://schemas.microsoft.com/office/word/2016/wordml/cid" xmlns:w16="http://schemas.microsoft.com/office/word/2018/wordml" xmlns:w16se="http://schemas.microsoft.com/office/word/2015/wordml/symex" mc:Ignorable="w14 w15 w16se w16cid w16 w16cex">
+<w:styles xmlns:mc="http://schemas.openxmlformats.org/markup-compatibility/2006" xmlns:r="http://schemas.openxmlformats.org/officeDocument/2006/relationships" xmlns:w="http://schemas.openxmlformats.org/wordprocessingml/2006/main" xmlns:w14="http://schemas.microsoft.com/office/word/2010/wordml" xmlns:w15="http://schemas.microsoft.com/office/word/2012/wordml" xmlns:w16se="http://schemas.microsoft.com/office/word/2015/wordml/symex" mc:Ignorable="w14 w15 w16se">
   <w:docDefaults>
     <w:rPrDefault>
       <w:rPr>
@@ -1668,7 +1571,7 @@
       </w:pPr>
     </w:pPrDefault>
   </w:docDefaults>
-  <w:latentStyles w:defLockedState="0" w:defUIPriority="99" w:defSemiHidden="0" w:defUnhideWhenUsed="0" w:defQFormat="0" w:count="376">
+  <w:latentStyles w:defLockedState="0" w:defUIPriority="99" w:defSemiHidden="0" w:defUnhideWhenUsed="0" w:defQFormat="0" w:count="371">
     <w:lsdException w:name="Normal" w:uiPriority="0" w:qFormat="1"/>
     <w:lsdException w:name="heading 1" w:uiPriority="9" w:qFormat="1"/>
     <w:lsdException w:name="heading 2" w:semiHidden="1" w:uiPriority="9" w:unhideWhenUsed="1" w:qFormat="1"/>
@@ -2040,11 +1943,6 @@
     <w:lsdException w:name="List Table 5 Dark Accent 6" w:uiPriority="50"/>
     <w:lsdException w:name="List Table 6 Colorful Accent 6" w:uiPriority="51"/>
     <w:lsdException w:name="List Table 7 Colorful Accent 6" w:uiPriority="52"/>
-    <w:lsdException w:name="Mention" w:semiHidden="1" w:unhideWhenUsed="1"/>
-    <w:lsdException w:name="Smart Hyperlink" w:semiHidden="1" w:unhideWhenUsed="1"/>
-    <w:lsdException w:name="Hashtag" w:semiHidden="1" w:unhideWhenUsed="1"/>
-    <w:lsdException w:name="Unresolved Mention" w:semiHidden="1" w:unhideWhenUsed="1"/>
-    <w:lsdException w:name="Smart Link" w:semiHidden="1" w:unhideWhenUsed="1"/>
   </w:latentStyles>
   <w:style w:type="paragraph" w:default="1" w:styleId="Normal">
     <w:name w:val="Normal"/>

</xml_diff>